<commit_message>
Quick fixes and edits. :pencil:
</commit_message>
<xml_diff>
--- a/SO - 2223 - Relatório TPM2.docx
+++ b/SO - 2223 - Relatório TPM2.docx
@@ -245,7 +245,6 @@
         </w:rPr>
         <w:t>“</w:t>
       </w:r>
-      <w:proofErr w:type="spellStart"/>
       <w:r>
         <w:rPr>
           <w:rFonts w:eastAsia="Calibri" w:cs="Calibri"/>
@@ -268,7 +267,6 @@
         </w:rPr>
         <w:t>y</w:t>
       </w:r>
-      <w:proofErr w:type="spellEnd"/>
       <w:r>
         <w:rPr>
           <w:rFonts w:eastAsia="Calibri" w:cs="Calibri"/>
@@ -531,20 +529,32 @@
         </w:rPr>
         <w:t xml:space="preserve"> de </w:t>
       </w:r>
-      <w:proofErr w:type="spellStart"/>
       <w:r>
         <w:rPr>
           <w:rFonts w:eastAsia="Calibri" w:cstheme="minorHAnsi"/>
           <w:szCs w:val="21"/>
         </w:rPr>
-        <w:t>jáneiro</w:t>
-      </w:r>
-      <w:proofErr w:type="spellEnd"/>
+        <w:t>j</w:t>
+      </w:r>
       <w:r>
         <w:rPr>
           <w:rFonts w:eastAsia="Calibri" w:cstheme="minorHAnsi"/>
           <w:szCs w:val="21"/>
         </w:rPr>
+        <w:t>a</w:t>
+      </w:r>
+      <w:r>
+        <w:rPr>
+          <w:rFonts w:eastAsia="Calibri" w:cstheme="minorHAnsi"/>
+          <w:szCs w:val="21"/>
+        </w:rPr>
+        <w:t>neiro</w:t>
+      </w:r>
+      <w:r>
+        <w:rPr>
+          <w:rFonts w:eastAsia="Calibri" w:cstheme="minorHAnsi"/>
+          <w:szCs w:val="21"/>
+        </w:rPr>
         <w:t xml:space="preserve"> de 202</w:t>
       </w:r>
       <w:r>
@@ -552,7 +562,7 @@
           <w:rFonts w:eastAsia="Calibri" w:cstheme="minorHAnsi"/>
           <w:szCs w:val="21"/>
         </w:rPr>
-        <w:t>2</w:t>
+        <w:t>3</w:t>
       </w:r>
     </w:p>
     <w:sdt>
@@ -612,7 +622,9 @@
             <w:rPr>
               <w:rFonts w:asciiTheme="minorHAnsi" w:hAnsiTheme="minorHAnsi" w:cstheme="minorBidi"/>
               <w:noProof/>
-              <w:lang w:val="en-US" w:eastAsia="en-US"/>
+              <w:sz w:val="24"/>
+              <w:szCs w:val="24"/>
+              <w:lang w:val="en-PT" w:eastAsia="en-GB"/>
             </w:rPr>
           </w:pPr>
           <w:r>
@@ -633,7 +645,7 @@
             </w:rPr>
             <w:fldChar w:fldCharType="separate"/>
           </w:r>
-          <w:hyperlink w:anchor="_Toc124001107" w:history="1">
+          <w:hyperlink w:anchor="_Toc124050700" w:history="1">
             <w:r>
               <w:rPr>
                 <w:rStyle w:val="Hyperlink"/>
@@ -660,7 +672,7 @@
                 <w:noProof/>
                 <w:webHidden/>
               </w:rPr>
-              <w:instrText xml:space="preserve"> PAGEREF _Toc124001107 \h </w:instrText>
+              <w:instrText xml:space="preserve"> PAGEREF _Toc124050700 \h </w:instrText>
             </w:r>
             <w:r>
               <w:rPr>
@@ -700,10 +712,12 @@
             <w:rPr>
               <w:rFonts w:asciiTheme="minorHAnsi" w:hAnsiTheme="minorHAnsi" w:cstheme="minorBidi"/>
               <w:noProof/>
-              <w:lang w:val="en-US" w:eastAsia="en-US"/>
+              <w:sz w:val="24"/>
+              <w:szCs w:val="24"/>
+              <w:lang w:val="en-PT" w:eastAsia="en-GB"/>
             </w:rPr>
           </w:pPr>
-          <w:hyperlink w:anchor="_Toc124001108" w:history="1">
+          <w:hyperlink w:anchor="_Toc124050701" w:history="1">
             <w:r>
               <w:rPr>
                 <w:rStyle w:val="Hyperlink"/>
@@ -730,7 +744,7 @@
                 <w:noProof/>
                 <w:webHidden/>
               </w:rPr>
-              <w:instrText xml:space="preserve"> PAGEREF _Toc124001108 \h </w:instrText>
+              <w:instrText xml:space="preserve"> PAGEREF _Toc124050701 \h </w:instrText>
             </w:r>
             <w:r>
               <w:rPr>
@@ -751,6 +765,461 @@
                 <w:webHidden/>
               </w:rPr>
               <w:t>4</w:t>
+            </w:r>
+            <w:r>
+              <w:rPr>
+                <w:noProof/>
+                <w:webHidden/>
+              </w:rPr>
+              <w:fldChar w:fldCharType="end"/>
+            </w:r>
+          </w:hyperlink>
+        </w:p>
+        <w:p>
+          <w:pPr>
+            <w:pStyle w:val="TOC2"/>
+            <w:tabs>
+              <w:tab w:val="left" w:pos="720"/>
+              <w:tab w:val="right" w:leader="dot" w:pos="9016"/>
+            </w:tabs>
+            <w:rPr>
+              <w:rFonts w:asciiTheme="minorHAnsi" w:hAnsiTheme="minorHAnsi" w:cstheme="minorBidi"/>
+              <w:noProof/>
+              <w:sz w:val="24"/>
+              <w:szCs w:val="24"/>
+              <w:lang w:val="en-PT" w:eastAsia="en-GB"/>
+            </w:rPr>
+          </w:pPr>
+          <w:hyperlink w:anchor="_Toc124050702" w:history="1">
+            <w:r>
+              <w:rPr>
+                <w:rStyle w:val="Hyperlink"/>
+                <w:rFonts w:ascii="Symbol" w:hAnsi="Symbol"/>
+                <w:noProof/>
+              </w:rPr>
+              <w:t></w:t>
+            </w:r>
+            <w:r>
+              <w:rPr>
+                <w:rFonts w:asciiTheme="minorHAnsi" w:hAnsiTheme="minorHAnsi" w:cstheme="minorBidi"/>
+                <w:noProof/>
+                <w:sz w:val="24"/>
+                <w:szCs w:val="24"/>
+                <w:lang w:val="en-PT" w:eastAsia="en-GB"/>
+              </w:rPr>
+              <w:tab/>
+            </w:r>
+            <w:r>
+              <w:rPr>
+                <w:rStyle w:val="Hyperlink"/>
+                <w:noProof/>
+              </w:rPr>
+              <w:t>StructThreadCredentials</w:t>
+            </w:r>
+            <w:r>
+              <w:rPr>
+                <w:noProof/>
+                <w:webHidden/>
+              </w:rPr>
+              <w:tab/>
+            </w:r>
+            <w:r>
+              <w:rPr>
+                <w:noProof/>
+                <w:webHidden/>
+              </w:rPr>
+              <w:fldChar w:fldCharType="begin"/>
+            </w:r>
+            <w:r>
+              <w:rPr>
+                <w:noProof/>
+                <w:webHidden/>
+              </w:rPr>
+              <w:instrText xml:space="preserve"> PAGEREF _Toc124050702 \h </w:instrText>
+            </w:r>
+            <w:r>
+              <w:rPr>
+                <w:noProof/>
+                <w:webHidden/>
+              </w:rPr>
+            </w:r>
+            <w:r>
+              <w:rPr>
+                <w:noProof/>
+                <w:webHidden/>
+              </w:rPr>
+              <w:fldChar w:fldCharType="separate"/>
+            </w:r>
+            <w:r>
+              <w:rPr>
+                <w:noProof/>
+                <w:webHidden/>
+              </w:rPr>
+              <w:t>4</w:t>
+            </w:r>
+            <w:r>
+              <w:rPr>
+                <w:noProof/>
+                <w:webHidden/>
+              </w:rPr>
+              <w:fldChar w:fldCharType="end"/>
+            </w:r>
+          </w:hyperlink>
+        </w:p>
+        <w:p>
+          <w:pPr>
+            <w:pStyle w:val="TOC2"/>
+            <w:tabs>
+              <w:tab w:val="left" w:pos="720"/>
+              <w:tab w:val="right" w:leader="dot" w:pos="9016"/>
+            </w:tabs>
+            <w:rPr>
+              <w:rFonts w:asciiTheme="minorHAnsi" w:hAnsiTheme="minorHAnsi" w:cstheme="minorBidi"/>
+              <w:noProof/>
+              <w:sz w:val="24"/>
+              <w:szCs w:val="24"/>
+              <w:lang w:val="en-PT" w:eastAsia="en-GB"/>
+            </w:rPr>
+          </w:pPr>
+          <w:hyperlink w:anchor="_Toc124050703" w:history="1">
+            <w:r>
+              <w:rPr>
+                <w:rStyle w:val="Hyperlink"/>
+                <w:rFonts w:ascii="Symbol" w:hAnsi="Symbol"/>
+                <w:noProof/>
+              </w:rPr>
+              <w:t></w:t>
+            </w:r>
+            <w:r>
+              <w:rPr>
+                <w:rFonts w:asciiTheme="minorHAnsi" w:hAnsiTheme="minorHAnsi" w:cstheme="minorBidi"/>
+                <w:noProof/>
+                <w:sz w:val="24"/>
+                <w:szCs w:val="24"/>
+                <w:lang w:val="en-PT" w:eastAsia="en-GB"/>
+              </w:rPr>
+              <w:tab/>
+            </w:r>
+            <w:r>
+              <w:rPr>
+                <w:rStyle w:val="Hyperlink"/>
+                <w:noProof/>
+              </w:rPr>
+              <w:t>Backend</w:t>
+            </w:r>
+            <w:r>
+              <w:rPr>
+                <w:noProof/>
+                <w:webHidden/>
+              </w:rPr>
+              <w:tab/>
+            </w:r>
+            <w:r>
+              <w:rPr>
+                <w:noProof/>
+                <w:webHidden/>
+              </w:rPr>
+              <w:fldChar w:fldCharType="begin"/>
+            </w:r>
+            <w:r>
+              <w:rPr>
+                <w:noProof/>
+                <w:webHidden/>
+              </w:rPr>
+              <w:instrText xml:space="preserve"> PAGEREF _Toc124050703 \h </w:instrText>
+            </w:r>
+            <w:r>
+              <w:rPr>
+                <w:noProof/>
+                <w:webHidden/>
+              </w:rPr>
+            </w:r>
+            <w:r>
+              <w:rPr>
+                <w:noProof/>
+                <w:webHidden/>
+              </w:rPr>
+              <w:fldChar w:fldCharType="separate"/>
+            </w:r>
+            <w:r>
+              <w:rPr>
+                <w:noProof/>
+                <w:webHidden/>
+              </w:rPr>
+              <w:t>5</w:t>
+            </w:r>
+            <w:r>
+              <w:rPr>
+                <w:noProof/>
+                <w:webHidden/>
+              </w:rPr>
+              <w:fldChar w:fldCharType="end"/>
+            </w:r>
+          </w:hyperlink>
+        </w:p>
+        <w:p>
+          <w:pPr>
+            <w:pStyle w:val="TOC2"/>
+            <w:tabs>
+              <w:tab w:val="left" w:pos="720"/>
+              <w:tab w:val="right" w:leader="dot" w:pos="9016"/>
+            </w:tabs>
+            <w:rPr>
+              <w:rFonts w:asciiTheme="minorHAnsi" w:hAnsiTheme="minorHAnsi" w:cstheme="minorBidi"/>
+              <w:noProof/>
+              <w:sz w:val="24"/>
+              <w:szCs w:val="24"/>
+              <w:lang w:val="en-PT" w:eastAsia="en-GB"/>
+            </w:rPr>
+          </w:pPr>
+          <w:hyperlink w:anchor="_Toc124050704" w:history="1">
+            <w:r>
+              <w:rPr>
+                <w:rStyle w:val="Hyperlink"/>
+                <w:rFonts w:ascii="Symbol" w:hAnsi="Symbol"/>
+                <w:noProof/>
+              </w:rPr>
+              <w:t></w:t>
+            </w:r>
+            <w:r>
+              <w:rPr>
+                <w:rFonts w:asciiTheme="minorHAnsi" w:hAnsiTheme="minorHAnsi" w:cstheme="minorBidi"/>
+                <w:noProof/>
+                <w:sz w:val="24"/>
+                <w:szCs w:val="24"/>
+                <w:lang w:val="en-PT" w:eastAsia="en-GB"/>
+              </w:rPr>
+              <w:tab/>
+            </w:r>
+            <w:r>
+              <w:rPr>
+                <w:rStyle w:val="Hyperlink"/>
+                <w:noProof/>
+              </w:rPr>
+              <w:t>User</w:t>
+            </w:r>
+            <w:r>
+              <w:rPr>
+                <w:noProof/>
+                <w:webHidden/>
+              </w:rPr>
+              <w:tab/>
+            </w:r>
+            <w:r>
+              <w:rPr>
+                <w:noProof/>
+                <w:webHidden/>
+              </w:rPr>
+              <w:fldChar w:fldCharType="begin"/>
+            </w:r>
+            <w:r>
+              <w:rPr>
+                <w:noProof/>
+                <w:webHidden/>
+              </w:rPr>
+              <w:instrText xml:space="preserve"> PAGEREF _Toc124050704 \h </w:instrText>
+            </w:r>
+            <w:r>
+              <w:rPr>
+                <w:noProof/>
+                <w:webHidden/>
+              </w:rPr>
+            </w:r>
+            <w:r>
+              <w:rPr>
+                <w:noProof/>
+                <w:webHidden/>
+              </w:rPr>
+              <w:fldChar w:fldCharType="separate"/>
+            </w:r>
+            <w:r>
+              <w:rPr>
+                <w:noProof/>
+                <w:webHidden/>
+              </w:rPr>
+              <w:t>5</w:t>
+            </w:r>
+            <w:r>
+              <w:rPr>
+                <w:noProof/>
+                <w:webHidden/>
+              </w:rPr>
+              <w:fldChar w:fldCharType="end"/>
+            </w:r>
+          </w:hyperlink>
+        </w:p>
+        <w:p>
+          <w:pPr>
+            <w:pStyle w:val="TOC2"/>
+            <w:tabs>
+              <w:tab w:val="left" w:pos="720"/>
+              <w:tab w:val="right" w:leader="dot" w:pos="9016"/>
+            </w:tabs>
+            <w:rPr>
+              <w:rFonts w:asciiTheme="minorHAnsi" w:hAnsiTheme="minorHAnsi" w:cstheme="minorBidi"/>
+              <w:noProof/>
+              <w:sz w:val="24"/>
+              <w:szCs w:val="24"/>
+              <w:lang w:val="en-PT" w:eastAsia="en-GB"/>
+            </w:rPr>
+          </w:pPr>
+          <w:hyperlink w:anchor="_Toc124050705" w:history="1">
+            <w:r>
+              <w:rPr>
+                <w:rStyle w:val="Hyperlink"/>
+                <w:rFonts w:ascii="Symbol" w:hAnsi="Symbol"/>
+                <w:noProof/>
+              </w:rPr>
+              <w:t></w:t>
+            </w:r>
+            <w:r>
+              <w:rPr>
+                <w:rFonts w:asciiTheme="minorHAnsi" w:hAnsiTheme="minorHAnsi" w:cstheme="minorBidi"/>
+                <w:noProof/>
+                <w:sz w:val="24"/>
+                <w:szCs w:val="24"/>
+                <w:lang w:val="en-PT" w:eastAsia="en-GB"/>
+              </w:rPr>
+              <w:tab/>
+            </w:r>
+            <w:r>
+              <w:rPr>
+                <w:rStyle w:val="Hyperlink"/>
+                <w:noProof/>
+              </w:rPr>
+              <w:t>Comms</w:t>
+            </w:r>
+            <w:r>
+              <w:rPr>
+                <w:noProof/>
+                <w:webHidden/>
+              </w:rPr>
+              <w:tab/>
+            </w:r>
+            <w:r>
+              <w:rPr>
+                <w:noProof/>
+                <w:webHidden/>
+              </w:rPr>
+              <w:fldChar w:fldCharType="begin"/>
+            </w:r>
+            <w:r>
+              <w:rPr>
+                <w:noProof/>
+                <w:webHidden/>
+              </w:rPr>
+              <w:instrText xml:space="preserve"> PAGEREF _Toc124050705 \h </w:instrText>
+            </w:r>
+            <w:r>
+              <w:rPr>
+                <w:noProof/>
+                <w:webHidden/>
+              </w:rPr>
+            </w:r>
+            <w:r>
+              <w:rPr>
+                <w:noProof/>
+                <w:webHidden/>
+              </w:rPr>
+              <w:fldChar w:fldCharType="separate"/>
+            </w:r>
+            <w:r>
+              <w:rPr>
+                <w:noProof/>
+                <w:webHidden/>
+              </w:rPr>
+              <w:t>6</w:t>
+            </w:r>
+            <w:r>
+              <w:rPr>
+                <w:noProof/>
+                <w:webHidden/>
+              </w:rPr>
+              <w:fldChar w:fldCharType="end"/>
+            </w:r>
+          </w:hyperlink>
+        </w:p>
+        <w:p>
+          <w:pPr>
+            <w:pStyle w:val="TOC2"/>
+            <w:tabs>
+              <w:tab w:val="left" w:pos="720"/>
+              <w:tab w:val="right" w:leader="dot" w:pos="9016"/>
+            </w:tabs>
+            <w:rPr>
+              <w:rFonts w:asciiTheme="minorHAnsi" w:hAnsiTheme="minorHAnsi" w:cstheme="minorBidi"/>
+              <w:noProof/>
+              <w:sz w:val="24"/>
+              <w:szCs w:val="24"/>
+              <w:lang w:val="en-PT" w:eastAsia="en-GB"/>
+            </w:rPr>
+          </w:pPr>
+          <w:hyperlink w:anchor="_Toc124050706" w:history="1">
+            <w:r>
+              <w:rPr>
+                <w:rStyle w:val="Hyperlink"/>
+                <w:rFonts w:ascii="Symbol" w:hAnsi="Symbol"/>
+                <w:noProof/>
+              </w:rPr>
+              <w:t></w:t>
+            </w:r>
+            <w:r>
+              <w:rPr>
+                <w:rFonts w:asciiTheme="minorHAnsi" w:hAnsiTheme="minorHAnsi" w:cstheme="minorBidi"/>
+                <w:noProof/>
+                <w:sz w:val="24"/>
+                <w:szCs w:val="24"/>
+                <w:lang w:val="en-PT" w:eastAsia="en-GB"/>
+              </w:rPr>
+              <w:tab/>
+            </w:r>
+            <w:r>
+              <w:rPr>
+                <w:rStyle w:val="Hyperlink"/>
+                <w:noProof/>
+              </w:rPr>
+              <w:t>Item</w:t>
+            </w:r>
+            <w:r>
+              <w:rPr>
+                <w:noProof/>
+                <w:webHidden/>
+              </w:rPr>
+              <w:tab/>
+            </w:r>
+            <w:r>
+              <w:rPr>
+                <w:noProof/>
+                <w:webHidden/>
+              </w:rPr>
+              <w:fldChar w:fldCharType="begin"/>
+            </w:r>
+            <w:r>
+              <w:rPr>
+                <w:noProof/>
+                <w:webHidden/>
+              </w:rPr>
+              <w:instrText xml:space="preserve"> PAGEREF _Toc124050706 \h </w:instrText>
+            </w:r>
+            <w:r>
+              <w:rPr>
+                <w:noProof/>
+                <w:webHidden/>
+              </w:rPr>
+            </w:r>
+            <w:r>
+              <w:rPr>
+                <w:noProof/>
+                <w:webHidden/>
+              </w:rPr>
+              <w:fldChar w:fldCharType="separate"/>
+            </w:r>
+            <w:r>
+              <w:rPr>
+                <w:noProof/>
+                <w:webHidden/>
+              </w:rPr>
+              <w:t>6</w:t>
             </w:r>
             <w:r>
               <w:rPr>
@@ -770,16 +1239,18 @@
             <w:rPr>
               <w:rFonts w:asciiTheme="minorHAnsi" w:hAnsiTheme="minorHAnsi" w:cstheme="minorBidi"/>
               <w:noProof/>
-              <w:lang w:val="en-US" w:eastAsia="en-US"/>
+              <w:sz w:val="24"/>
+              <w:szCs w:val="24"/>
+              <w:lang w:val="en-PT" w:eastAsia="en-GB"/>
             </w:rPr>
           </w:pPr>
-          <w:hyperlink w:anchor="_Toc124001109" w:history="1">
+          <w:hyperlink w:anchor="_Toc124050707" w:history="1">
             <w:r>
               <w:rPr>
                 <w:rStyle w:val="Hyperlink"/>
                 <w:noProof/>
               </w:rPr>
-              <w:t>StructThreadCredentials</w:t>
+              <w:t>Promotor</w:t>
             </w:r>
             <w:r>
               <w:rPr>
@@ -800,357 +1271,7 @@
                 <w:noProof/>
                 <w:webHidden/>
               </w:rPr>
-              <w:instrText xml:space="preserve"> PAGEREF _Toc124001109 \h </w:instrText>
-            </w:r>
-            <w:r>
-              <w:rPr>
-                <w:noProof/>
-                <w:webHidden/>
-              </w:rPr>
-            </w:r>
-            <w:r>
-              <w:rPr>
-                <w:noProof/>
-                <w:webHidden/>
-              </w:rPr>
-              <w:fldChar w:fldCharType="separate"/>
-            </w:r>
-            <w:r>
-              <w:rPr>
-                <w:noProof/>
-                <w:webHidden/>
-              </w:rPr>
-              <w:t>4</w:t>
-            </w:r>
-            <w:r>
-              <w:rPr>
-                <w:noProof/>
-                <w:webHidden/>
-              </w:rPr>
-              <w:fldChar w:fldCharType="end"/>
-            </w:r>
-          </w:hyperlink>
-        </w:p>
-        <w:p>
-          <w:pPr>
-            <w:pStyle w:val="TOC2"/>
-            <w:tabs>
-              <w:tab w:val="right" w:leader="dot" w:pos="9016"/>
-            </w:tabs>
-            <w:rPr>
-              <w:rFonts w:asciiTheme="minorHAnsi" w:hAnsiTheme="minorHAnsi" w:cstheme="minorBidi"/>
-              <w:noProof/>
-              <w:lang w:val="en-US" w:eastAsia="en-US"/>
-            </w:rPr>
-          </w:pPr>
-          <w:hyperlink w:anchor="_Toc124001110" w:history="1">
-            <w:r>
-              <w:rPr>
-                <w:rStyle w:val="Hyperlink"/>
-                <w:noProof/>
-              </w:rPr>
-              <w:t>Backend</w:t>
-            </w:r>
-            <w:r>
-              <w:rPr>
-                <w:noProof/>
-                <w:webHidden/>
-              </w:rPr>
-              <w:tab/>
-            </w:r>
-            <w:r>
-              <w:rPr>
-                <w:noProof/>
-                <w:webHidden/>
-              </w:rPr>
-              <w:fldChar w:fldCharType="begin"/>
-            </w:r>
-            <w:r>
-              <w:rPr>
-                <w:noProof/>
-                <w:webHidden/>
-              </w:rPr>
-              <w:instrText xml:space="preserve"> PAGEREF _Toc124001110 \h </w:instrText>
-            </w:r>
-            <w:r>
-              <w:rPr>
-                <w:noProof/>
-                <w:webHidden/>
-              </w:rPr>
-            </w:r>
-            <w:r>
-              <w:rPr>
-                <w:noProof/>
-                <w:webHidden/>
-              </w:rPr>
-              <w:fldChar w:fldCharType="separate"/>
-            </w:r>
-            <w:r>
-              <w:rPr>
-                <w:noProof/>
-                <w:webHidden/>
-              </w:rPr>
-              <w:t>5</w:t>
-            </w:r>
-            <w:r>
-              <w:rPr>
-                <w:noProof/>
-                <w:webHidden/>
-              </w:rPr>
-              <w:fldChar w:fldCharType="end"/>
-            </w:r>
-          </w:hyperlink>
-        </w:p>
-        <w:p>
-          <w:pPr>
-            <w:pStyle w:val="TOC2"/>
-            <w:tabs>
-              <w:tab w:val="right" w:leader="dot" w:pos="9016"/>
-            </w:tabs>
-            <w:rPr>
-              <w:rFonts w:asciiTheme="minorHAnsi" w:hAnsiTheme="minorHAnsi" w:cstheme="minorBidi"/>
-              <w:noProof/>
-              <w:lang w:val="en-US" w:eastAsia="en-US"/>
-            </w:rPr>
-          </w:pPr>
-          <w:hyperlink w:anchor="_Toc124001111" w:history="1">
-            <w:r>
-              <w:rPr>
-                <w:rStyle w:val="Hyperlink"/>
-                <w:noProof/>
-              </w:rPr>
-              <w:t>User</w:t>
-            </w:r>
-            <w:r>
-              <w:rPr>
-                <w:noProof/>
-                <w:webHidden/>
-              </w:rPr>
-              <w:tab/>
-            </w:r>
-            <w:r>
-              <w:rPr>
-                <w:noProof/>
-                <w:webHidden/>
-              </w:rPr>
-              <w:fldChar w:fldCharType="begin"/>
-            </w:r>
-            <w:r>
-              <w:rPr>
-                <w:noProof/>
-                <w:webHidden/>
-              </w:rPr>
-              <w:instrText xml:space="preserve"> PAGEREF _Toc124001111 \h </w:instrText>
-            </w:r>
-            <w:r>
-              <w:rPr>
-                <w:noProof/>
-                <w:webHidden/>
-              </w:rPr>
-            </w:r>
-            <w:r>
-              <w:rPr>
-                <w:noProof/>
-                <w:webHidden/>
-              </w:rPr>
-              <w:fldChar w:fldCharType="separate"/>
-            </w:r>
-            <w:r>
-              <w:rPr>
-                <w:noProof/>
-                <w:webHidden/>
-              </w:rPr>
-              <w:t>5</w:t>
-            </w:r>
-            <w:r>
-              <w:rPr>
-                <w:noProof/>
-                <w:webHidden/>
-              </w:rPr>
-              <w:fldChar w:fldCharType="end"/>
-            </w:r>
-          </w:hyperlink>
-        </w:p>
-        <w:p>
-          <w:pPr>
-            <w:pStyle w:val="TOC2"/>
-            <w:tabs>
-              <w:tab w:val="right" w:leader="dot" w:pos="9016"/>
-            </w:tabs>
-            <w:rPr>
-              <w:rFonts w:asciiTheme="minorHAnsi" w:hAnsiTheme="minorHAnsi" w:cstheme="minorBidi"/>
-              <w:noProof/>
-              <w:lang w:val="en-US" w:eastAsia="en-US"/>
-            </w:rPr>
-          </w:pPr>
-          <w:hyperlink w:anchor="_Toc124001112" w:history="1">
-            <w:r>
-              <w:rPr>
-                <w:rStyle w:val="Hyperlink"/>
-                <w:noProof/>
-              </w:rPr>
-              <w:t>Comms</w:t>
-            </w:r>
-            <w:r>
-              <w:rPr>
-                <w:noProof/>
-                <w:webHidden/>
-              </w:rPr>
-              <w:tab/>
-            </w:r>
-            <w:r>
-              <w:rPr>
-                <w:noProof/>
-                <w:webHidden/>
-              </w:rPr>
-              <w:fldChar w:fldCharType="begin"/>
-            </w:r>
-            <w:r>
-              <w:rPr>
-                <w:noProof/>
-                <w:webHidden/>
-              </w:rPr>
-              <w:instrText xml:space="preserve"> PAGEREF _Toc124001112 \h </w:instrText>
-            </w:r>
-            <w:r>
-              <w:rPr>
-                <w:noProof/>
-                <w:webHidden/>
-              </w:rPr>
-            </w:r>
-            <w:r>
-              <w:rPr>
-                <w:noProof/>
-                <w:webHidden/>
-              </w:rPr>
-              <w:fldChar w:fldCharType="separate"/>
-            </w:r>
-            <w:r>
-              <w:rPr>
-                <w:noProof/>
-                <w:webHidden/>
-              </w:rPr>
-              <w:t>6</w:t>
-            </w:r>
-            <w:r>
-              <w:rPr>
-                <w:noProof/>
-                <w:webHidden/>
-              </w:rPr>
-              <w:fldChar w:fldCharType="end"/>
-            </w:r>
-          </w:hyperlink>
-        </w:p>
-        <w:p>
-          <w:pPr>
-            <w:pStyle w:val="TOC2"/>
-            <w:tabs>
-              <w:tab w:val="right" w:leader="dot" w:pos="9016"/>
-            </w:tabs>
-            <w:rPr>
-              <w:rFonts w:asciiTheme="minorHAnsi" w:hAnsiTheme="minorHAnsi" w:cstheme="minorBidi"/>
-              <w:noProof/>
-              <w:lang w:val="en-US" w:eastAsia="en-US"/>
-            </w:rPr>
-          </w:pPr>
-          <w:hyperlink w:anchor="_Toc124001113" w:history="1">
-            <w:r>
-              <w:rPr>
-                <w:rStyle w:val="Hyperlink"/>
-                <w:noProof/>
-              </w:rPr>
-              <w:t>Item</w:t>
-            </w:r>
-            <w:r>
-              <w:rPr>
-                <w:noProof/>
-                <w:webHidden/>
-              </w:rPr>
-              <w:tab/>
-            </w:r>
-            <w:r>
-              <w:rPr>
-                <w:noProof/>
-                <w:webHidden/>
-              </w:rPr>
-              <w:fldChar w:fldCharType="begin"/>
-            </w:r>
-            <w:r>
-              <w:rPr>
-                <w:noProof/>
-                <w:webHidden/>
-              </w:rPr>
-              <w:instrText xml:space="preserve"> PAGEREF _Toc124001113 \h </w:instrText>
-            </w:r>
-            <w:r>
-              <w:rPr>
-                <w:noProof/>
-                <w:webHidden/>
-              </w:rPr>
-            </w:r>
-            <w:r>
-              <w:rPr>
-                <w:noProof/>
-                <w:webHidden/>
-              </w:rPr>
-              <w:fldChar w:fldCharType="separate"/>
-            </w:r>
-            <w:r>
-              <w:rPr>
-                <w:noProof/>
-                <w:webHidden/>
-              </w:rPr>
-              <w:t>6</w:t>
-            </w:r>
-            <w:r>
-              <w:rPr>
-                <w:noProof/>
-                <w:webHidden/>
-              </w:rPr>
-              <w:fldChar w:fldCharType="end"/>
-            </w:r>
-          </w:hyperlink>
-        </w:p>
-        <w:p>
-          <w:pPr>
-            <w:pStyle w:val="TOC2"/>
-            <w:tabs>
-              <w:tab w:val="right" w:leader="dot" w:pos="9016"/>
-            </w:tabs>
-            <w:rPr>
-              <w:rFonts w:asciiTheme="minorHAnsi" w:hAnsiTheme="minorHAnsi" w:cstheme="minorBidi"/>
-              <w:noProof/>
-              <w:lang w:val="en-US" w:eastAsia="en-US"/>
-            </w:rPr>
-          </w:pPr>
-          <w:hyperlink w:anchor="_Toc124001114" w:history="1">
-            <w:r>
-              <w:rPr>
-                <w:rStyle w:val="Hyperlink"/>
-                <w:noProof/>
-              </w:rPr>
-              <w:t>Promotor</w:t>
-            </w:r>
-            <w:r>
-              <w:rPr>
-                <w:noProof/>
-                <w:webHidden/>
-              </w:rPr>
-              <w:tab/>
-            </w:r>
-            <w:r>
-              <w:rPr>
-                <w:noProof/>
-                <w:webHidden/>
-              </w:rPr>
-              <w:fldChar w:fldCharType="begin"/>
-            </w:r>
-            <w:r>
-              <w:rPr>
-                <w:noProof/>
-                <w:webHidden/>
-              </w:rPr>
-              <w:instrText xml:space="preserve"> PAGEREF _Toc124001114 \h </w:instrText>
+              <w:instrText xml:space="preserve"> PAGEREF _Toc124050707 \h </w:instrText>
             </w:r>
             <w:r>
               <w:rPr>
@@ -1190,10 +1311,12 @@
             <w:rPr>
               <w:rFonts w:asciiTheme="minorHAnsi" w:hAnsiTheme="minorHAnsi" w:cstheme="minorBidi"/>
               <w:noProof/>
-              <w:lang w:val="en-US" w:eastAsia="en-US"/>
+              <w:sz w:val="24"/>
+              <w:szCs w:val="24"/>
+              <w:lang w:val="en-PT" w:eastAsia="en-GB"/>
             </w:rPr>
           </w:pPr>
-          <w:hyperlink w:anchor="_Toc124001115" w:history="1">
+          <w:hyperlink w:anchor="_Toc124050708" w:history="1">
             <w:r>
               <w:rPr>
                 <w:rStyle w:val="Hyperlink"/>
@@ -1220,7 +1343,7 @@
                 <w:noProof/>
                 <w:webHidden/>
               </w:rPr>
-              <w:instrText xml:space="preserve"> PAGEREF _Toc124001115 \h </w:instrText>
+              <w:instrText xml:space="preserve"> PAGEREF _Toc124050708 \h </w:instrText>
             </w:r>
             <w:r>
               <w:rPr>
@@ -1260,10 +1383,12 @@
             <w:rPr>
               <w:rFonts w:asciiTheme="minorHAnsi" w:hAnsiTheme="minorHAnsi" w:cstheme="minorBidi"/>
               <w:noProof/>
-              <w:lang w:val="en-US" w:eastAsia="en-US"/>
+              <w:sz w:val="24"/>
+              <w:szCs w:val="24"/>
+              <w:lang w:val="en-PT" w:eastAsia="en-GB"/>
             </w:rPr>
           </w:pPr>
-          <w:hyperlink w:anchor="_Toc124001116" w:history="1">
+          <w:hyperlink w:anchor="_Toc124050709" w:history="1">
             <w:r>
               <w:rPr>
                 <w:rStyle w:val="Hyperlink"/>
@@ -1290,7 +1415,7 @@
                 <w:noProof/>
                 <w:webHidden/>
               </w:rPr>
-              <w:instrText xml:space="preserve"> PAGEREF _Toc124001116 \h </w:instrText>
+              <w:instrText xml:space="preserve"> PAGEREF _Toc124050709 \h </w:instrText>
             </w:r>
             <w:r>
               <w:rPr>
@@ -1330,10 +1455,12 @@
             <w:rPr>
               <w:rFonts w:asciiTheme="minorHAnsi" w:hAnsiTheme="minorHAnsi" w:cstheme="minorBidi"/>
               <w:noProof/>
-              <w:lang w:val="en-US" w:eastAsia="en-US"/>
+              <w:sz w:val="24"/>
+              <w:szCs w:val="24"/>
+              <w:lang w:val="en-PT" w:eastAsia="en-GB"/>
             </w:rPr>
           </w:pPr>
-          <w:hyperlink w:anchor="_Toc124001117" w:history="1">
+          <w:hyperlink w:anchor="_Toc124050710" w:history="1">
             <w:r>
               <w:rPr>
                 <w:rStyle w:val="Hyperlink"/>
@@ -1360,7 +1487,7 @@
                 <w:noProof/>
                 <w:webHidden/>
               </w:rPr>
-              <w:instrText xml:space="preserve"> PAGEREF _Toc124001117 \h </w:instrText>
+              <w:instrText xml:space="preserve"> PAGEREF _Toc124050710 \h </w:instrText>
             </w:r>
             <w:r>
               <w:rPr>
@@ -1400,16 +1527,18 @@
             <w:rPr>
               <w:rFonts w:asciiTheme="minorHAnsi" w:hAnsiTheme="minorHAnsi" w:cstheme="minorBidi"/>
               <w:noProof/>
-              <w:lang w:val="en-US" w:eastAsia="en-US"/>
+              <w:sz w:val="24"/>
+              <w:szCs w:val="24"/>
+              <w:lang w:val="en-PT" w:eastAsia="en-GB"/>
             </w:rPr>
           </w:pPr>
-          <w:hyperlink w:anchor="_Toc124001118" w:history="1">
+          <w:hyperlink w:anchor="_Toc124050711" w:history="1">
             <w:r>
               <w:rPr>
                 <w:rStyle w:val="Hyperlink"/>
                 <w:noProof/>
               </w:rPr>
-              <w:t>Cumprimento dos Requisitos</w:t>
+              <w:t>Decisões de implementação</w:t>
             </w:r>
             <w:r>
               <w:rPr>
@@ -1430,7 +1559,13 @@
                 <w:noProof/>
                 <w:webHidden/>
               </w:rPr>
-              <w:instrText xml:space="preserve"> PAGEREF _Toc124001118 \h </w:instrText>
+              <w:instrText xml:space="preserve"> PAGEREF _Toc124050711 \h </w:instrText>
+            </w:r>
+            <w:r>
+              <w:rPr>
+                <w:noProof/>
+                <w:webHidden/>
+              </w:rPr>
             </w:r>
             <w:r>
               <w:rPr>
@@ -1441,13 +1576,10 @@
             </w:r>
             <w:r>
               <w:rPr>
-                <w:b/>
-                <w:bCs/>
-                <w:noProof/>
-                <w:webHidden/>
-                <w:lang w:val="en-GB"/>
-              </w:rPr>
-              <w:t>Error! Bookmark not defined.</w:t>
+                <w:noProof/>
+                <w:webHidden/>
+              </w:rPr>
+              <w:t>11</w:t>
             </w:r>
             <w:r>
               <w:rPr>
@@ -1467,10 +1599,12 @@
             <w:rPr>
               <w:rFonts w:asciiTheme="minorHAnsi" w:hAnsiTheme="minorHAnsi" w:cstheme="minorBidi"/>
               <w:noProof/>
-              <w:lang w:val="en-US" w:eastAsia="en-US"/>
+              <w:sz w:val="24"/>
+              <w:szCs w:val="24"/>
+              <w:lang w:val="en-PT" w:eastAsia="en-GB"/>
             </w:rPr>
           </w:pPr>
-          <w:hyperlink w:anchor="_Toc124001119" w:history="1">
+          <w:hyperlink w:anchor="_Toc124050712" w:history="1">
             <w:r>
               <w:rPr>
                 <w:rStyle w:val="Hyperlink"/>
@@ -1497,7 +1631,7 @@
                 <w:noProof/>
                 <w:webHidden/>
               </w:rPr>
-              <w:instrText xml:space="preserve"> PAGEREF _Toc124001119 \h </w:instrText>
+              <w:instrText xml:space="preserve"> PAGEREF _Toc124050712 \h </w:instrText>
             </w:r>
             <w:r>
               <w:rPr>
@@ -1563,7 +1697,7 @@
       <w:pPr>
         <w:pStyle w:val="Heading1"/>
       </w:pPr>
-      <w:bookmarkStart w:id="0" w:name="_Toc124001107"/>
+      <w:bookmarkStart w:id="0" w:name="_Toc124050700"/>
       <w:r>
         <w:lastRenderedPageBreak/>
         <w:t>Introdução</w:t>
@@ -1611,7 +1745,6 @@
         </w:rPr>
         <w:t>, “</w:t>
       </w:r>
-      <w:proofErr w:type="spellStart"/>
       <w:r>
         <w:rPr>
           <w:i/>
@@ -1621,7 +1754,6 @@
         </w:rPr>
         <w:t>SOBay</w:t>
       </w:r>
-      <w:proofErr w:type="spellEnd"/>
       <w:r>
         <w:rPr>
           <w:szCs w:val="21"/>
@@ -1715,7 +1847,6 @@
           <w:szCs w:val="21"/>
         </w:rPr>
       </w:pPr>
-      <w:proofErr w:type="spellStart"/>
       <w:r>
         <w:rPr>
           <w:b/>
@@ -1727,7 +1858,6 @@
         </w:rPr>
         <w:t>Frontend</w:t>
       </w:r>
-      <w:proofErr w:type="spellEnd"/>
       <w:r>
         <w:rPr>
           <w:b/>
@@ -1794,7 +1924,6 @@
         </w:rPr>
         <w:t xml:space="preserve">ama </w:t>
       </w:r>
-      <w:proofErr w:type="spellStart"/>
       <w:r>
         <w:rPr>
           <w:i/>
@@ -1804,7 +1933,6 @@
         </w:rPr>
         <w:t>frontend</w:t>
       </w:r>
-      <w:proofErr w:type="spellEnd"/>
       <w:r>
         <w:rPr>
           <w:szCs w:val="21"/>
@@ -1911,7 +2039,6 @@
         </w:rPr>
         <w:t xml:space="preserve"> com o </w:t>
       </w:r>
-      <w:proofErr w:type="spellStart"/>
       <w:r>
         <w:rPr>
           <w:i/>
@@ -1921,7 +2048,6 @@
         </w:rPr>
         <w:t>backend</w:t>
       </w:r>
-      <w:proofErr w:type="spellEnd"/>
       <w:r>
         <w:rPr>
           <w:szCs w:val="21"/>
@@ -1934,7 +2060,6 @@
         </w:rPr>
         <w:t xml:space="preserve"> No início da aplicação são lançados dois: um </w:t>
       </w:r>
-      <w:proofErr w:type="spellStart"/>
       <w:r>
         <w:rPr>
           <w:i/>
@@ -1943,14 +2068,12 @@
         </w:rPr>
         <w:t>promotor_oficial</w:t>
       </w:r>
-      <w:proofErr w:type="spellEnd"/>
       <w:r>
         <w:rPr>
           <w:szCs w:val="21"/>
         </w:rPr>
         <w:t xml:space="preserve"> e um </w:t>
       </w:r>
-      <w:proofErr w:type="spellStart"/>
       <w:r>
         <w:rPr>
           <w:i/>
@@ -1959,7 +2082,6 @@
         </w:rPr>
         <w:t>black_friday</w:t>
       </w:r>
-      <w:proofErr w:type="spellEnd"/>
       <w:r>
         <w:rPr>
           <w:szCs w:val="21"/>
@@ -1975,7 +2097,6 @@
           <w:numId w:val="15"/>
         </w:numPr>
       </w:pPr>
-      <w:proofErr w:type="spellStart"/>
       <w:r>
         <w:rPr>
           <w:i/>
@@ -1985,7 +2106,6 @@
         </w:rPr>
         <w:t>Backend</w:t>
       </w:r>
-      <w:proofErr w:type="spellEnd"/>
       <w:r>
         <w:rPr>
           <w:b/>
@@ -2040,7 +2160,7 @@
       <w:pPr>
         <w:pStyle w:val="Heading1"/>
       </w:pPr>
-      <w:bookmarkStart w:id="1" w:name="_Toc124001108"/>
+      <w:bookmarkStart w:id="1" w:name="_Toc124050701"/>
       <w:r>
         <w:lastRenderedPageBreak/>
         <w:t>Estruturas de dados</w:t>
@@ -2055,13 +2175,11 @@
           <w:numId w:val="16"/>
         </w:numPr>
       </w:pPr>
-      <w:bookmarkStart w:id="2" w:name="_Toc124001109"/>
-      <w:proofErr w:type="spellStart"/>
+      <w:bookmarkStart w:id="2" w:name="_Toc124050702"/>
       <w:r>
         <w:t>StructThreadCredentials</w:t>
       </w:r>
       <w:bookmarkEnd w:id="2"/>
-      <w:proofErr w:type="spellEnd"/>
     </w:p>
     <w:p>
       <w:pPr>
@@ -2085,7 +2203,6 @@
         </w:rPr>
         <w:t>“</w:t>
       </w:r>
-      <w:proofErr w:type="spellStart"/>
       <w:r>
         <w:rPr>
           <w:i/>
@@ -2094,7 +2211,6 @@
         </w:rPr>
         <w:t>StructThreadCredentials</w:t>
       </w:r>
-      <w:proofErr w:type="spellEnd"/>
       <w:r>
         <w:rPr>
           <w:i/>
@@ -2111,7 +2227,6 @@
       <w:r>
         <w:t xml:space="preserve">programa principal e funções a correr em </w:t>
       </w:r>
-      <w:proofErr w:type="spellStart"/>
       <w:r>
         <w:rPr>
           <w:i/>
@@ -2119,7 +2234,6 @@
         </w:rPr>
         <w:t>thread</w:t>
       </w:r>
-      <w:proofErr w:type="spellEnd"/>
       <w:r>
         <w:t xml:space="preserve"> que necessitem de mais que uma estrutura.</w:t>
       </w:r>
@@ -2235,35 +2349,17 @@
                             <w:r>
                               <w:t xml:space="preserve">Figura </w:t>
                             </w:r>
+                            <w:fldSimple w:instr=" SEQ Figura \* ARABIC ">
+                              <w:r>
+                                <w:rPr>
+                                  <w:noProof/>
+                                </w:rPr>
+                                <w:t>1</w:t>
+                              </w:r>
+                            </w:fldSimple>
                             <w:r>
-                              <w:fldChar w:fldCharType="begin"/>
+                              <w:t>- Estrutura StructThreadCredentials</w:t>
                             </w:r>
-                            <w:r>
-                              <w:instrText xml:space="preserve"> SEQ Figura \* ARABIC </w:instrText>
-                            </w:r>
-                            <w:r>
-                              <w:fldChar w:fldCharType="separate"/>
-                            </w:r>
-                            <w:r>
-                              <w:rPr>
-                                <w:noProof/>
-                              </w:rPr>
-                              <w:t>1</w:t>
-                            </w:r>
-                            <w:r>
-                              <w:rPr>
-                                <w:noProof/>
-                              </w:rPr>
-                              <w:fldChar w:fldCharType="end"/>
-                            </w:r>
-                            <w:r>
-                              <w:t xml:space="preserve">- Estrutura </w:t>
-                            </w:r>
-                            <w:proofErr w:type="spellStart"/>
-                            <w:r>
-                              <w:t>StructThreadCredentials</w:t>
-                            </w:r>
-                            <w:proofErr w:type="spellEnd"/>
                           </w:p>
                         </w:txbxContent>
                       </wps:txbx>
@@ -2296,35 +2392,17 @@
                       <w:r>
                         <w:t xml:space="preserve">Figura </w:t>
                       </w:r>
+                      <w:fldSimple w:instr=" SEQ Figura \* ARABIC ">
+                        <w:r>
+                          <w:rPr>
+                            <w:noProof/>
+                          </w:rPr>
+                          <w:t>1</w:t>
+                        </w:r>
+                      </w:fldSimple>
                       <w:r>
-                        <w:fldChar w:fldCharType="begin"/>
+                        <w:t>- Estrutura StructThreadCredentials</w:t>
                       </w:r>
-                      <w:r>
-                        <w:instrText xml:space="preserve"> SEQ Figura \* ARABIC </w:instrText>
-                      </w:r>
-                      <w:r>
-                        <w:fldChar w:fldCharType="separate"/>
-                      </w:r>
-                      <w:r>
-                        <w:rPr>
-                          <w:noProof/>
-                        </w:rPr>
-                        <w:t>1</w:t>
-                      </w:r>
-                      <w:r>
-                        <w:rPr>
-                          <w:noProof/>
-                        </w:rPr>
-                        <w:fldChar w:fldCharType="end"/>
-                      </w:r>
-                      <w:r>
-                        <w:t xml:space="preserve">- Estrutura </w:t>
-                      </w:r>
-                      <w:proofErr w:type="spellStart"/>
-                      <w:r>
-                        <w:t>StructThreadCredentials</w:t>
-                      </w:r>
-                      <w:proofErr w:type="spellEnd"/>
                     </w:p>
                   </w:txbxContent>
                 </v:textbox>
@@ -2346,7 +2424,7 @@
           <w:numId w:val="16"/>
         </w:numPr>
       </w:pPr>
-      <w:bookmarkStart w:id="3" w:name="_Toc124001110"/>
+      <w:bookmarkStart w:id="3" w:name="_Toc124050703"/>
       <w:r>
         <w:rPr>
           <w:noProof/>
@@ -2408,12 +2486,10 @@
           </wp:anchor>
         </w:drawing>
       </w:r>
-      <w:proofErr w:type="spellStart"/>
       <w:r>
         <w:t>Backend</w:t>
       </w:r>
       <w:bookmarkEnd w:id="3"/>
-      <w:proofErr w:type="spellEnd"/>
     </w:p>
     <w:p>
       <w:pPr>
@@ -2467,35 +2543,17 @@
                             <w:r>
                               <w:t xml:space="preserve">Figura </w:t>
                             </w:r>
+                            <w:fldSimple w:instr=" SEQ Figura \* ARABIC ">
+                              <w:r>
+                                <w:rPr>
+                                  <w:noProof/>
+                                </w:rPr>
+                                <w:t>2</w:t>
+                              </w:r>
+                            </w:fldSimple>
                             <w:r>
-                              <w:fldChar w:fldCharType="begin"/>
+                              <w:t>- Estrutura Backend</w:t>
                             </w:r>
-                            <w:r>
-                              <w:instrText xml:space="preserve"> SEQ Figura \* ARABIC </w:instrText>
-                            </w:r>
-                            <w:r>
-                              <w:fldChar w:fldCharType="separate"/>
-                            </w:r>
-                            <w:r>
-                              <w:rPr>
-                                <w:noProof/>
-                              </w:rPr>
-                              <w:t>2</w:t>
-                            </w:r>
-                            <w:r>
-                              <w:rPr>
-                                <w:noProof/>
-                              </w:rPr>
-                              <w:fldChar w:fldCharType="end"/>
-                            </w:r>
-                            <w:r>
-                              <w:t xml:space="preserve">- Estrutura </w:t>
-                            </w:r>
-                            <w:proofErr w:type="spellStart"/>
-                            <w:r>
-                              <w:t>Backend</w:t>
-                            </w:r>
-                            <w:proofErr w:type="spellEnd"/>
                           </w:p>
                         </w:txbxContent>
                       </wps:txbx>
@@ -2524,35 +2582,17 @@
                       <w:r>
                         <w:t xml:space="preserve">Figura </w:t>
                       </w:r>
+                      <w:fldSimple w:instr=" SEQ Figura \* ARABIC ">
+                        <w:r>
+                          <w:rPr>
+                            <w:noProof/>
+                          </w:rPr>
+                          <w:t>2</w:t>
+                        </w:r>
+                      </w:fldSimple>
                       <w:r>
-                        <w:fldChar w:fldCharType="begin"/>
+                        <w:t>- Estrutura Backend</w:t>
                       </w:r>
-                      <w:r>
-                        <w:instrText xml:space="preserve"> SEQ Figura \* ARABIC </w:instrText>
-                      </w:r>
-                      <w:r>
-                        <w:fldChar w:fldCharType="separate"/>
-                      </w:r>
-                      <w:r>
-                        <w:rPr>
-                          <w:noProof/>
-                        </w:rPr>
-                        <w:t>2</w:t>
-                      </w:r>
-                      <w:r>
-                        <w:rPr>
-                          <w:noProof/>
-                        </w:rPr>
-                        <w:fldChar w:fldCharType="end"/>
-                      </w:r>
-                      <w:r>
-                        <w:t xml:space="preserve">- Estrutura </w:t>
-                      </w:r>
-                      <w:proofErr w:type="spellStart"/>
-                      <w:r>
-                        <w:t>Backend</w:t>
-                      </w:r>
-                      <w:proofErr w:type="spellEnd"/>
                     </w:p>
                   </w:txbxContent>
                 </v:textbox>
@@ -2572,7 +2612,6 @@
         </w:rPr>
         <w:t>“</w:t>
       </w:r>
-      <w:proofErr w:type="spellStart"/>
       <w:r>
         <w:rPr>
           <w:i/>
@@ -2581,7 +2620,6 @@
         </w:rPr>
         <w:t>Backend</w:t>
       </w:r>
-      <w:proofErr w:type="spellEnd"/>
       <w:r>
         <w:rPr>
           <w:i/>
@@ -2595,7 +2633,6 @@
       <w:r>
         <w:t xml:space="preserve">guardar os valores armazenados das variáveis ambientes e acima de tudo por armazenar o ponteiro para o </w:t>
       </w:r>
-      <w:proofErr w:type="spellStart"/>
       <w:r>
         <w:rPr>
           <w:i/>
@@ -2603,11 +2640,9 @@
         </w:rPr>
         <w:t>mutex</w:t>
       </w:r>
-      <w:proofErr w:type="spellEnd"/>
       <w:r>
         <w:t xml:space="preserve">, consequentemente permitindo o bom funcionamento das </w:t>
       </w:r>
-      <w:proofErr w:type="spellStart"/>
       <w:r>
         <w:rPr>
           <w:i/>
@@ -2615,7 +2650,6 @@
         </w:rPr>
         <w:t>threads</w:t>
       </w:r>
-      <w:proofErr w:type="spellEnd"/>
       <w:r>
         <w:t>. Existe apenas uma única estrutura.</w:t>
       </w:r>
@@ -2634,13 +2668,11 @@
           <w:numId w:val="16"/>
         </w:numPr>
       </w:pPr>
-      <w:bookmarkStart w:id="4" w:name="_Toc124001111"/>
-      <w:proofErr w:type="spellStart"/>
+      <w:bookmarkStart w:id="4" w:name="_Toc124050704"/>
       <w:r>
         <w:t>User</w:t>
       </w:r>
       <w:bookmarkEnd w:id="4"/>
-      <w:proofErr w:type="spellEnd"/>
     </w:p>
     <w:p>
       <w:pPr>
@@ -2724,7 +2756,6 @@
         </w:rPr>
         <w:t>“</w:t>
       </w:r>
-      <w:proofErr w:type="spellStart"/>
       <w:r>
         <w:rPr>
           <w:i/>
@@ -2733,7 +2764,6 @@
         </w:rPr>
         <w:t>User</w:t>
       </w:r>
-      <w:proofErr w:type="spellEnd"/>
       <w:r>
         <w:rPr>
           <w:i/>
@@ -2804,35 +2834,17 @@
                             <w:r>
                               <w:t xml:space="preserve">Figura </w:t>
                             </w:r>
+                            <w:fldSimple w:instr=" SEQ Figura \* ARABIC ">
+                              <w:r>
+                                <w:rPr>
+                                  <w:noProof/>
+                                </w:rPr>
+                                <w:t>3</w:t>
+                              </w:r>
+                            </w:fldSimple>
                             <w:r>
-                              <w:fldChar w:fldCharType="begin"/>
+                              <w:t>- Estrutura User</w:t>
                             </w:r>
-                            <w:r>
-                              <w:instrText xml:space="preserve"> SEQ Figura \* ARABIC </w:instrText>
-                            </w:r>
-                            <w:r>
-                              <w:fldChar w:fldCharType="separate"/>
-                            </w:r>
-                            <w:r>
-                              <w:rPr>
-                                <w:noProof/>
-                              </w:rPr>
-                              <w:t>3</w:t>
-                            </w:r>
-                            <w:r>
-                              <w:rPr>
-                                <w:noProof/>
-                              </w:rPr>
-                              <w:fldChar w:fldCharType="end"/>
-                            </w:r>
-                            <w:r>
-                              <w:t xml:space="preserve">- Estrutura </w:t>
-                            </w:r>
-                            <w:proofErr w:type="spellStart"/>
-                            <w:r>
-                              <w:t>User</w:t>
-                            </w:r>
-                            <w:proofErr w:type="spellEnd"/>
                           </w:p>
                         </w:txbxContent>
                       </wps:txbx>
@@ -2861,35 +2873,17 @@
                       <w:r>
                         <w:t xml:space="preserve">Figura </w:t>
                       </w:r>
+                      <w:fldSimple w:instr=" SEQ Figura \* ARABIC ">
+                        <w:r>
+                          <w:rPr>
+                            <w:noProof/>
+                          </w:rPr>
+                          <w:t>3</w:t>
+                        </w:r>
+                      </w:fldSimple>
                       <w:r>
-                        <w:fldChar w:fldCharType="begin"/>
+                        <w:t>- Estrutura User</w:t>
                       </w:r>
-                      <w:r>
-                        <w:instrText xml:space="preserve"> SEQ Figura \* ARABIC </w:instrText>
-                      </w:r>
-                      <w:r>
-                        <w:fldChar w:fldCharType="separate"/>
-                      </w:r>
-                      <w:r>
-                        <w:rPr>
-                          <w:noProof/>
-                        </w:rPr>
-                        <w:t>3</w:t>
-                      </w:r>
-                      <w:r>
-                        <w:rPr>
-                          <w:noProof/>
-                        </w:rPr>
-                        <w:fldChar w:fldCharType="end"/>
-                      </w:r>
-                      <w:r>
-                        <w:t xml:space="preserve">- Estrutura </w:t>
-                      </w:r>
-                      <w:proofErr w:type="spellStart"/>
-                      <w:r>
-                        <w:t>User</w:t>
-                      </w:r>
-                      <w:proofErr w:type="spellEnd"/>
                     </w:p>
                   </w:txbxContent>
                 </v:textbox>
@@ -2902,7 +2896,6 @@
       <w:r>
         <w:t xml:space="preserve">Trata-se de uma lista ligada que é criada sempre que o programa </w:t>
       </w:r>
-      <w:proofErr w:type="spellStart"/>
       <w:r>
         <w:rPr>
           <w:i/>
@@ -2912,7 +2905,6 @@
         </w:rPr>
         <w:t>Backend</w:t>
       </w:r>
-      <w:proofErr w:type="spellEnd"/>
       <w:r>
         <w:rPr>
           <w:color w:val="C00000"/>
@@ -2936,6 +2928,7 @@
           <w:numId w:val="16"/>
         </w:numPr>
       </w:pPr>
+      <w:bookmarkStart w:id="5" w:name="_Toc124050705"/>
       <w:r>
         <w:rPr>
           <w:noProof/>
@@ -3005,13 +2998,10 @@
           </wp:anchor>
         </w:drawing>
       </w:r>
-      <w:bookmarkStart w:id="5" w:name="_Toc124001112"/>
-      <w:proofErr w:type="spellStart"/>
       <w:r>
         <w:t>Comms</w:t>
       </w:r>
       <w:bookmarkEnd w:id="5"/>
-      <w:proofErr w:type="spellEnd"/>
     </w:p>
     <w:p>
       <w:pPr>
@@ -3027,7 +3017,6 @@
         </w:rPr>
         <w:t>“</w:t>
       </w:r>
-      <w:proofErr w:type="spellStart"/>
       <w:r>
         <w:rPr>
           <w:i/>
@@ -3036,7 +3025,6 @@
         </w:rPr>
         <w:t>Comms</w:t>
       </w:r>
-      <w:proofErr w:type="spellEnd"/>
       <w:r>
         <w:rPr>
           <w:i/>
@@ -3057,7 +3045,6 @@
       <w:r>
         <w:t xml:space="preserve">armazenar todo o tipo de dados necessários para comunicações entre o programa </w:t>
       </w:r>
-      <w:proofErr w:type="spellStart"/>
       <w:r>
         <w:rPr>
           <w:i/>
@@ -3067,7 +3054,6 @@
         </w:rPr>
         <w:t>Backend</w:t>
       </w:r>
-      <w:proofErr w:type="spellEnd"/>
       <w:r>
         <w:rPr>
           <w:i/>
@@ -3083,7 +3069,6 @@
         </w:rPr>
         <w:t xml:space="preserve">e o programa </w:t>
       </w:r>
-      <w:proofErr w:type="spellStart"/>
       <w:r>
         <w:rPr>
           <w:i/>
@@ -3093,7 +3078,6 @@
         </w:rPr>
         <w:t>Frontend</w:t>
       </w:r>
-      <w:proofErr w:type="spellEnd"/>
       <w:r>
         <w:rPr>
           <w:szCs w:val="21"/>
@@ -3161,35 +3145,17 @@
                             <w:r>
                               <w:t xml:space="preserve">Figura </w:t>
                             </w:r>
+                            <w:fldSimple w:instr=" SEQ Figura \* ARABIC ">
+                              <w:r>
+                                <w:rPr>
+                                  <w:noProof/>
+                                </w:rPr>
+                                <w:t>4</w:t>
+                              </w:r>
+                            </w:fldSimple>
                             <w:r>
-                              <w:fldChar w:fldCharType="begin"/>
+                              <w:t>- Estrutura Comms</w:t>
                             </w:r>
-                            <w:r>
-                              <w:instrText xml:space="preserve"> SEQ Figura \* ARABIC </w:instrText>
-                            </w:r>
-                            <w:r>
-                              <w:fldChar w:fldCharType="separate"/>
-                            </w:r>
-                            <w:r>
-                              <w:rPr>
-                                <w:noProof/>
-                              </w:rPr>
-                              <w:t>4</w:t>
-                            </w:r>
-                            <w:r>
-                              <w:rPr>
-                                <w:noProof/>
-                              </w:rPr>
-                              <w:fldChar w:fldCharType="end"/>
-                            </w:r>
-                            <w:r>
-                              <w:t xml:space="preserve">- Estrutura </w:t>
-                            </w:r>
-                            <w:proofErr w:type="spellStart"/>
-                            <w:r>
-                              <w:t>Comms</w:t>
-                            </w:r>
-                            <w:proofErr w:type="spellEnd"/>
                           </w:p>
                         </w:txbxContent>
                       </wps:txbx>
@@ -3221,35 +3187,17 @@
                       <w:r>
                         <w:t xml:space="preserve">Figura </w:t>
                       </w:r>
+                      <w:fldSimple w:instr=" SEQ Figura \* ARABIC ">
+                        <w:r>
+                          <w:rPr>
+                            <w:noProof/>
+                          </w:rPr>
+                          <w:t>4</w:t>
+                        </w:r>
+                      </w:fldSimple>
                       <w:r>
-                        <w:fldChar w:fldCharType="begin"/>
+                        <w:t>- Estrutura Comms</w:t>
                       </w:r>
-                      <w:r>
-                        <w:instrText xml:space="preserve"> SEQ Figura \* ARABIC </w:instrText>
-                      </w:r>
-                      <w:r>
-                        <w:fldChar w:fldCharType="separate"/>
-                      </w:r>
-                      <w:r>
-                        <w:rPr>
-                          <w:noProof/>
-                        </w:rPr>
-                        <w:t>4</w:t>
-                      </w:r>
-                      <w:r>
-                        <w:rPr>
-                          <w:noProof/>
-                        </w:rPr>
-                        <w:fldChar w:fldCharType="end"/>
-                      </w:r>
-                      <w:r>
-                        <w:t xml:space="preserve">- Estrutura </w:t>
-                      </w:r>
-                      <w:proofErr w:type="spellStart"/>
-                      <w:r>
-                        <w:t>Comms</w:t>
-                      </w:r>
-                      <w:proofErr w:type="spellEnd"/>
                     </w:p>
                   </w:txbxContent>
                 </v:textbox>
@@ -3268,7 +3216,7 @@
           <w:numId w:val="16"/>
         </w:numPr>
       </w:pPr>
-      <w:bookmarkStart w:id="6" w:name="_Toc124001113"/>
+      <w:bookmarkStart w:id="6" w:name="_Toc124050706"/>
       <w:r>
         <w:rPr>
           <w:noProof/>
@@ -3372,10 +3320,7 @@
         <w:t xml:space="preserve">” </w:t>
       </w:r>
       <w:r>
-        <w:t xml:space="preserve">é responsável por armazenar todo o tipo de dados </w:t>
-      </w:r>
-      <w:r>
-        <w:t xml:space="preserve">de um item do nosso programa. Fui desenvolvido numa perspetiva funcional e como tal usa a mesma lógica de criação da estrutura </w:t>
+        <w:t xml:space="preserve">é responsável por armazenar todo o tipo de dados de um item do nosso programa. Fui desenvolvido numa perspetiva funcional e como tal usa a mesma lógica de criação da estrutura </w:t>
       </w:r>
       <w:r>
         <w:rPr>
@@ -3384,7 +3329,6 @@
         </w:rPr>
         <w:t>“</w:t>
       </w:r>
-      <w:proofErr w:type="spellStart"/>
       <w:r>
         <w:rPr>
           <w:i/>
@@ -3393,7 +3337,6 @@
         </w:rPr>
         <w:t>User</w:t>
       </w:r>
-      <w:proofErr w:type="spellEnd"/>
       <w:r>
         <w:rPr>
           <w:i/>
@@ -3471,27 +3414,14 @@
                             <w:r>
                               <w:t xml:space="preserve">Figura </w:t>
                             </w:r>
-                            <w:r>
-                              <w:fldChar w:fldCharType="begin"/>
-                            </w:r>
-                            <w:r>
-                              <w:instrText xml:space="preserve"> SEQ Figura \* ARABIC </w:instrText>
-                            </w:r>
-                            <w:r>
-                              <w:fldChar w:fldCharType="separate"/>
-                            </w:r>
-                            <w:r>
-                              <w:rPr>
-                                <w:noProof/>
-                              </w:rPr>
-                              <w:t>5</w:t>
-                            </w:r>
-                            <w:r>
-                              <w:rPr>
-                                <w:noProof/>
-                              </w:rPr>
-                              <w:fldChar w:fldCharType="end"/>
-                            </w:r>
+                            <w:fldSimple w:instr=" SEQ Figura \* ARABIC ">
+                              <w:r>
+                                <w:rPr>
+                                  <w:noProof/>
+                                </w:rPr>
+                                <w:t>5</w:t>
+                              </w:r>
+                            </w:fldSimple>
                             <w:r>
                               <w:t>- Estrutura Item</w:t>
                             </w:r>
@@ -3526,27 +3456,14 @@
                       <w:r>
                         <w:t xml:space="preserve">Figura </w:t>
                       </w:r>
-                      <w:r>
-                        <w:fldChar w:fldCharType="begin"/>
-                      </w:r>
-                      <w:r>
-                        <w:instrText xml:space="preserve"> SEQ Figura \* ARABIC </w:instrText>
-                      </w:r>
-                      <w:r>
-                        <w:fldChar w:fldCharType="separate"/>
-                      </w:r>
-                      <w:r>
-                        <w:rPr>
-                          <w:noProof/>
-                        </w:rPr>
-                        <w:t>5</w:t>
-                      </w:r>
-                      <w:r>
-                        <w:rPr>
-                          <w:noProof/>
-                        </w:rPr>
-                        <w:fldChar w:fldCharType="end"/>
-                      </w:r>
+                      <w:fldSimple w:instr=" SEQ Figura \* ARABIC ">
+                        <w:r>
+                          <w:rPr>
+                            <w:noProof/>
+                          </w:rPr>
+                          <w:t>5</w:t>
+                        </w:r>
+                      </w:fldSimple>
                       <w:r>
                         <w:t>- Estrutura Item</w:t>
                       </w:r>
@@ -3569,7 +3486,7 @@
       <w:pPr>
         <w:pStyle w:val="Heading2"/>
       </w:pPr>
-      <w:bookmarkStart w:id="7" w:name="_Toc124001114"/>
+      <w:bookmarkStart w:id="7" w:name="_Toc124050707"/>
       <w:r>
         <w:lastRenderedPageBreak/>
         <w:t>Promotor</w:t>
@@ -3695,27 +3612,14 @@
                             <w:r>
                               <w:t xml:space="preserve">Figura </w:t>
                             </w:r>
-                            <w:r>
-                              <w:fldChar w:fldCharType="begin"/>
-                            </w:r>
-                            <w:r>
-                              <w:instrText xml:space="preserve"> SEQ Figura \* ARABIC </w:instrText>
-                            </w:r>
-                            <w:r>
-                              <w:fldChar w:fldCharType="separate"/>
-                            </w:r>
-                            <w:r>
-                              <w:rPr>
-                                <w:noProof/>
-                              </w:rPr>
-                              <w:t>6</w:t>
-                            </w:r>
-                            <w:r>
-                              <w:rPr>
-                                <w:noProof/>
-                              </w:rPr>
-                              <w:fldChar w:fldCharType="end"/>
-                            </w:r>
+                            <w:fldSimple w:instr=" SEQ Figura \* ARABIC ">
+                              <w:r>
+                                <w:rPr>
+                                  <w:noProof/>
+                                </w:rPr>
+                                <w:t>6</w:t>
+                              </w:r>
+                            </w:fldSimple>
                             <w:r>
                               <w:t>- Estrutura Promotor</w:t>
                             </w:r>
@@ -3747,27 +3651,14 @@
                       <w:r>
                         <w:t xml:space="preserve">Figura </w:t>
                       </w:r>
-                      <w:r>
-                        <w:fldChar w:fldCharType="begin"/>
-                      </w:r>
-                      <w:r>
-                        <w:instrText xml:space="preserve"> SEQ Figura \* ARABIC </w:instrText>
-                      </w:r>
-                      <w:r>
-                        <w:fldChar w:fldCharType="separate"/>
-                      </w:r>
-                      <w:r>
-                        <w:rPr>
-                          <w:noProof/>
-                        </w:rPr>
-                        <w:t>6</w:t>
-                      </w:r>
-                      <w:r>
-                        <w:rPr>
-                          <w:noProof/>
-                        </w:rPr>
-                        <w:fldChar w:fldCharType="end"/>
-                      </w:r>
+                      <w:fldSimple w:instr=" SEQ Figura \* ARABIC ">
+                        <w:r>
+                          <w:rPr>
+                            <w:noProof/>
+                          </w:rPr>
+                          <w:t>6</w:t>
+                        </w:r>
+                      </w:fldSimple>
                       <w:r>
                         <w:t>- Estrutura Promotor</w:t>
                       </w:r>
@@ -3806,12 +3697,8 @@
         <w:t xml:space="preserve">” </w:t>
       </w:r>
       <w:r>
-        <w:t xml:space="preserve">é responsável por armazenar todo o tipo de dados de um </w:t>
-      </w:r>
-      <w:r>
-        <w:t xml:space="preserve">promotor. Dado que todos os promotores são lançados em </w:t>
-      </w:r>
-      <w:proofErr w:type="spellStart"/>
+        <w:t xml:space="preserve">é responsável por armazenar todo o tipo de dados de um promotor. Dado que todos os promotores são lançados em </w:t>
+      </w:r>
       <w:r>
         <w:rPr>
           <w:i/>
@@ -3819,11 +3706,9 @@
         </w:rPr>
         <w:t>thread</w:t>
       </w:r>
-      <w:proofErr w:type="spellEnd"/>
       <w:r>
         <w:t xml:space="preserve">, guarda-se também na estrutura o seu </w:t>
       </w:r>
-      <w:proofErr w:type="spellStart"/>
       <w:r>
         <w:rPr>
           <w:i/>
@@ -3831,11 +3716,9 @@
         </w:rPr>
         <w:t>threadID</w:t>
       </w:r>
-      <w:proofErr w:type="spellEnd"/>
       <w:r>
         <w:t xml:space="preserve"> de modo que seja mais fácil posteriormente matar a </w:t>
       </w:r>
-      <w:proofErr w:type="spellStart"/>
       <w:r>
         <w:rPr>
           <w:i/>
@@ -3843,7 +3726,6 @@
         </w:rPr>
         <w:t>thread</w:t>
       </w:r>
-      <w:proofErr w:type="spellEnd"/>
       <w:r>
         <w:t xml:space="preserve">, se necessário. De igual modo, funciona seguindo a mesma metodologia da estrutura </w:t>
       </w:r>
@@ -3854,7 +3736,6 @@
         </w:rPr>
         <w:t>“</w:t>
       </w:r>
-      <w:proofErr w:type="spellStart"/>
       <w:r>
         <w:rPr>
           <w:i/>
@@ -3863,7 +3744,6 @@
         </w:rPr>
         <w:t>User</w:t>
       </w:r>
-      <w:proofErr w:type="spellEnd"/>
       <w:r>
         <w:rPr>
           <w:i/>
@@ -3915,7 +3795,6 @@
         </w:rPr>
         <w:t xml:space="preserve"> </w:t>
       </w:r>
-      <w:proofErr w:type="spellStart"/>
       <w:r>
         <w:rPr>
           <w:i/>
@@ -3925,7 +3804,6 @@
         </w:rPr>
         <w:t>Backend</w:t>
       </w:r>
-      <w:proofErr w:type="spellEnd"/>
       <w:r>
         <w:rPr>
           <w:szCs w:val="21"/>
@@ -3942,7 +3820,7 @@
       <w:pPr>
         <w:pStyle w:val="Heading1"/>
       </w:pPr>
-      <w:bookmarkStart w:id="8" w:name="_Toc124001115"/>
+      <w:bookmarkStart w:id="8" w:name="_Toc124050708"/>
       <w:r>
         <w:lastRenderedPageBreak/>
         <w:t>Variáveis de Ambiente</w:t>
@@ -4065,16 +3943,7 @@
                               <w:jc w:val="center"/>
                             </w:pPr>
                             <w:r>
-                              <w:t xml:space="preserve">Figura </w:t>
-                            </w:r>
-                            <w:r>
-                              <w:t>7 –</w:t>
-                            </w:r>
-                            <w:r>
-                              <w:t xml:space="preserve"> </w:t>
-                            </w:r>
-                            <w:r>
-                              <w:t>Variáveis Ambiente</w:t>
+                              <w:t>Figura 7 – Variáveis Ambiente</w:t>
                             </w:r>
                           </w:p>
                         </w:txbxContent>
@@ -4135,20 +4004,11 @@
       </w:pPr>
       <w:r>
         <w:tab/>
-        <w:t xml:space="preserve">As </w:t>
-      </w:r>
-      <w:proofErr w:type="gramStart"/>
-      <w:r>
-        <w:t>variáveis ambiente</w:t>
-      </w:r>
-      <w:proofErr w:type="gramEnd"/>
-      <w:r>
-        <w:t xml:space="preserve"> definidas </w:t>
+        <w:t xml:space="preserve">As variáveis ambiente definidas </w:t>
       </w:r>
       <w:r>
         <w:t xml:space="preserve">tratam constantes necessárias ao bom funcionamento do programa </w:t>
       </w:r>
-      <w:proofErr w:type="spellStart"/>
       <w:r>
         <w:rPr>
           <w:i/>
@@ -4158,7 +4018,6 @@
         </w:rPr>
         <w:t>Backend</w:t>
       </w:r>
-      <w:proofErr w:type="spellEnd"/>
       <w:r>
         <w:rPr>
           <w:color w:val="C00000"/>
@@ -4204,7 +4063,7 @@
       <w:pPr>
         <w:pStyle w:val="Heading1"/>
       </w:pPr>
-      <w:bookmarkStart w:id="9" w:name="_Toc124001116"/>
+      <w:bookmarkStart w:id="9" w:name="_Toc124050709"/>
       <w:r>
         <w:lastRenderedPageBreak/>
         <w:t>Sinais</w:t>
@@ -4322,29 +4181,7 @@
                               <w:jc w:val="center"/>
                             </w:pPr>
                             <w:r>
-                              <w:t xml:space="preserve">Figura </w:t>
-                            </w:r>
-                            <w:r>
-                              <w:t>8</w:t>
-                            </w:r>
-                            <w:r>
-                              <w:t xml:space="preserve"> – </w:t>
-                            </w:r>
-                            <w:r>
-                              <w:t xml:space="preserve">Função </w:t>
-                            </w:r>
-                            <w:proofErr w:type="spellStart"/>
-                            <w:proofErr w:type="gramStart"/>
-                            <w:r>
-                              <w:t>ctrlSignal</w:t>
-                            </w:r>
-                            <w:proofErr w:type="spellEnd"/>
-                            <w:r>
-                              <w:t>(</w:t>
-                            </w:r>
-                            <w:proofErr w:type="gramEnd"/>
-                            <w:r>
-                              <w:t>)</w:t>
+                              <w:t>Figura 8 – Função ctrlSignal()</w:t>
                             </w:r>
                           </w:p>
                         </w:txbxContent>
@@ -4420,7 +4257,6 @@
       <w:r>
         <w:t xml:space="preserve"> a implementações de sinais, foi dado uso dos sinais essencialmente para execução de funções. Relativamente ao </w:t>
       </w:r>
-      <w:proofErr w:type="spellStart"/>
       <w:r>
         <w:rPr>
           <w:i/>
@@ -4430,7 +4266,6 @@
         </w:rPr>
         <w:t>Backend</w:t>
       </w:r>
-      <w:proofErr w:type="spellEnd"/>
       <w:r>
         <w:rPr>
           <w:szCs w:val="21"/>
@@ -4451,33 +4286,13 @@
         </w:rPr>
         <w:t xml:space="preserve"> para execução da função </w:t>
       </w:r>
-      <w:proofErr w:type="spellStart"/>
-      <w:proofErr w:type="gramStart"/>
-      <w:r>
-        <w:rPr>
-          <w:i/>
-          <w:iCs/>
-          <w:szCs w:val="21"/>
-        </w:rPr>
-        <w:t>ctrlSignal</w:t>
-      </w:r>
-      <w:proofErr w:type="spellEnd"/>
-      <w:r>
-        <w:rPr>
-          <w:i/>
-          <w:iCs/>
-          <w:szCs w:val="21"/>
-        </w:rPr>
-        <w:t>(</w:t>
-      </w:r>
-      <w:proofErr w:type="gramEnd"/>
-      <w:r>
-        <w:rPr>
-          <w:i/>
-          <w:iCs/>
-          <w:szCs w:val="21"/>
-        </w:rPr>
-        <w:t>)</w:t>
+      <w:r>
+        <w:rPr>
+          <w:i/>
+          <w:iCs/>
+          <w:szCs w:val="21"/>
+        </w:rPr>
+        <w:t>ctrlSignal()</w:t>
       </w:r>
       <w:r>
         <w:rPr>
@@ -4499,7 +4314,6 @@
         </w:rPr>
         <w:t xml:space="preserve"> para todos os </w:t>
       </w:r>
-      <w:proofErr w:type="spellStart"/>
       <w:r>
         <w:rPr>
           <w:i/>
@@ -4509,14 +4323,12 @@
         </w:rPr>
         <w:t>Frontend</w:t>
       </w:r>
-      <w:proofErr w:type="spellEnd"/>
       <w:r>
         <w:rPr>
           <w:szCs w:val="21"/>
         </w:rPr>
         <w:t xml:space="preserve">, de modo a que sejam avisados que o </w:t>
       </w:r>
-      <w:proofErr w:type="spellStart"/>
       <w:r>
         <w:rPr>
           <w:i/>
@@ -4526,7 +4338,6 @@
         </w:rPr>
         <w:t>Backend</w:t>
       </w:r>
-      <w:proofErr w:type="spellEnd"/>
       <w:r>
         <w:rPr>
           <w:szCs w:val="21"/>
@@ -4547,33 +4358,13 @@
         <w:tab/>
         <w:t xml:space="preserve">Em ambos os casos executam funções de </w:t>
       </w:r>
-      <w:proofErr w:type="spellStart"/>
-      <w:proofErr w:type="gramStart"/>
-      <w:r>
-        <w:rPr>
-          <w:i/>
-          <w:iCs/>
-          <w:szCs w:val="21"/>
-        </w:rPr>
-        <w:t>quit</w:t>
-      </w:r>
-      <w:proofErr w:type="spellEnd"/>
-      <w:r>
-        <w:rPr>
-          <w:i/>
-          <w:iCs/>
-          <w:szCs w:val="21"/>
-        </w:rPr>
-        <w:t>(</w:t>
-      </w:r>
-      <w:proofErr w:type="gramEnd"/>
-      <w:r>
-        <w:rPr>
-          <w:i/>
-          <w:iCs/>
-          <w:szCs w:val="21"/>
-        </w:rPr>
-        <w:t>)</w:t>
+      <w:r>
+        <w:rPr>
+          <w:i/>
+          <w:iCs/>
+          <w:szCs w:val="21"/>
+        </w:rPr>
+        <w:t>quit()</w:t>
       </w:r>
       <w:r>
         <w:rPr>
@@ -4662,33 +4453,13 @@
         <w:tab/>
         <w:t xml:space="preserve">Funções como, </w:t>
       </w:r>
-      <w:proofErr w:type="spellStart"/>
-      <w:proofErr w:type="gramStart"/>
-      <w:r>
-        <w:rPr>
-          <w:i/>
-          <w:iCs/>
-          <w:szCs w:val="21"/>
-        </w:rPr>
-        <w:t>cancelPromotor</w:t>
-      </w:r>
-      <w:proofErr w:type="spellEnd"/>
-      <w:r>
-        <w:rPr>
-          <w:i/>
-          <w:iCs/>
-          <w:szCs w:val="21"/>
-        </w:rPr>
-        <w:t>(</w:t>
-      </w:r>
-      <w:proofErr w:type="gramEnd"/>
-      <w:r>
-        <w:rPr>
-          <w:i/>
-          <w:iCs/>
-          <w:szCs w:val="21"/>
-        </w:rPr>
-        <w:t>)</w:t>
+      <w:r>
+        <w:rPr>
+          <w:i/>
+          <w:iCs/>
+          <w:szCs w:val="21"/>
+        </w:rPr>
+        <w:t>cancelPromotor()</w:t>
       </w:r>
       <w:r>
         <w:rPr>
@@ -4696,23 +4467,13 @@
         </w:rPr>
         <w:t xml:space="preserve"> e </w:t>
       </w:r>
-      <w:proofErr w:type="spellStart"/>
-      <w:r>
-        <w:rPr>
-          <w:i/>
-          <w:iCs/>
-          <w:szCs w:val="21"/>
-        </w:rPr>
-        <w:t>quit</w:t>
-      </w:r>
-      <w:proofErr w:type="spellEnd"/>
-      <w:r>
-        <w:rPr>
-          <w:i/>
-          <w:iCs/>
-          <w:szCs w:val="21"/>
-        </w:rPr>
-        <w:t>()</w:t>
+      <w:r>
+        <w:rPr>
+          <w:i/>
+          <w:iCs/>
+          <w:szCs w:val="21"/>
+        </w:rPr>
+        <w:t>quit()</w:t>
       </w:r>
       <w:r>
         <w:rPr>
@@ -4734,7 +4495,6 @@
         </w:rPr>
         <w:t xml:space="preserve"> e </w:t>
       </w:r>
-      <w:proofErr w:type="spellStart"/>
       <w:r>
         <w:rPr>
           <w:i/>
@@ -4743,7 +4503,6 @@
         </w:rPr>
         <w:t>users</w:t>
       </w:r>
-      <w:proofErr w:type="spellEnd"/>
       <w:r>
         <w:rPr>
           <w:szCs w:val="21"/>
@@ -4802,32 +4561,7 @@
                               <w:jc w:val="center"/>
                             </w:pPr>
                             <w:r>
-                              <w:t xml:space="preserve">Figura </w:t>
-                            </w:r>
-                            <w:r>
-                              <w:t>9</w:t>
-                            </w:r>
-                            <w:r>
-                              <w:t xml:space="preserve"> – </w:t>
-                            </w:r>
-                            <w:r>
-                              <w:t>Excerto da f</w:t>
-                            </w:r>
-                            <w:r>
-                              <w:t xml:space="preserve">unção </w:t>
-                            </w:r>
-                            <w:proofErr w:type="spellStart"/>
-                            <w:proofErr w:type="gramStart"/>
-                            <w:r>
-                              <w:t>cancelPromotor</w:t>
-                            </w:r>
-                            <w:proofErr w:type="spellEnd"/>
-                            <w:r>
-                              <w:t>(</w:t>
-                            </w:r>
-                            <w:proofErr w:type="gramEnd"/>
-                            <w:r>
-                              <w:t>)</w:t>
+                              <w:t>Figura 9 – Excerto da função cancelPromotor()</w:t>
                             </w:r>
                           </w:p>
                         </w:txbxContent>
@@ -4909,7 +4643,6 @@
         </w:rPr>
         <w:t xml:space="preserve">Relativamente ao </w:t>
       </w:r>
-      <w:proofErr w:type="spellStart"/>
       <w:r>
         <w:rPr>
           <w:i/>
@@ -4919,40 +4652,19 @@
         </w:rPr>
         <w:t>Frontend</w:t>
       </w:r>
-      <w:proofErr w:type="spellEnd"/>
       <w:r>
         <w:rPr>
           <w:szCs w:val="21"/>
         </w:rPr>
         <w:t xml:space="preserve">, são igualmente chamadas as funções </w:t>
       </w:r>
-      <w:proofErr w:type="spellStart"/>
-      <w:proofErr w:type="gramStart"/>
-      <w:r>
-        <w:rPr>
-          <w:i/>
-          <w:iCs/>
-          <w:szCs w:val="21"/>
-        </w:rPr>
-        <w:t>receiveSignal</w:t>
-      </w:r>
-      <w:proofErr w:type="spellEnd"/>
-      <w:r>
-        <w:rPr>
-          <w:i/>
-          <w:iCs/>
-          <w:szCs w:val="21"/>
-        </w:rPr>
-        <w:t>(</w:t>
-      </w:r>
-      <w:proofErr w:type="gramEnd"/>
-      <w:r>
-        <w:rPr>
-          <w:i/>
-          <w:iCs/>
-          <w:szCs w:val="21"/>
-        </w:rPr>
-        <w:t>)</w:t>
+      <w:r>
+        <w:rPr>
+          <w:i/>
+          <w:iCs/>
+          <w:szCs w:val="21"/>
+        </w:rPr>
+        <w:t>receiveSignal()</w:t>
       </w:r>
       <w:r>
         <w:rPr>
@@ -4960,23 +4672,13 @@
         </w:rPr>
         <w:t xml:space="preserve"> e </w:t>
       </w:r>
-      <w:proofErr w:type="spellStart"/>
-      <w:r>
-        <w:rPr>
-          <w:i/>
-          <w:iCs/>
-          <w:szCs w:val="21"/>
-        </w:rPr>
-        <w:t>quit</w:t>
-      </w:r>
-      <w:proofErr w:type="spellEnd"/>
-      <w:r>
-        <w:rPr>
-          <w:i/>
-          <w:iCs/>
-          <w:szCs w:val="21"/>
-        </w:rPr>
-        <w:t>()</w:t>
+      <w:r>
+        <w:rPr>
+          <w:i/>
+          <w:iCs/>
+          <w:szCs w:val="21"/>
+        </w:rPr>
+        <w:t>quit()</w:t>
       </w:r>
       <w:r>
         <w:rPr>
@@ -5012,7 +4714,6 @@
         </w:rPr>
         <w:t>, respetivamente.</w:t>
       </w:r>
-      <w:bookmarkStart w:id="10" w:name="_Toc124001117"/>
     </w:p>
     <w:p>
       <w:pPr>
@@ -5031,48 +4732,23 @@
       <w:pPr>
         <w:pStyle w:val="Heading1"/>
       </w:pPr>
-      <w:proofErr w:type="spellStart"/>
+      <w:bookmarkStart w:id="10" w:name="_Toc124050710"/>
       <w:r>
         <w:lastRenderedPageBreak/>
         <w:t>Threads</w:t>
       </w:r>
       <w:bookmarkEnd w:id="10"/>
-      <w:proofErr w:type="spellEnd"/>
     </w:p>
     <w:p>
       <w:r>
         <w:tab/>
-        <w:t xml:space="preserve">As </w:t>
-      </w:r>
-      <w:proofErr w:type="spellStart"/>
-      <w:r>
-        <w:t>threads</w:t>
-      </w:r>
-      <w:proofErr w:type="spellEnd"/>
-      <w:r>
-        <w:t xml:space="preserve"> são a grande base deste trabalho, tendo sido implementadas </w:t>
-      </w:r>
-      <w:proofErr w:type="spellStart"/>
-      <w:r>
-        <w:t>threads</w:t>
-      </w:r>
-      <w:proofErr w:type="spellEnd"/>
-      <w:r>
-        <w:t xml:space="preserve"> para todo o tipo de funções que necessitavam correr em background.</w:t>
+        <w:t>As threads são a grande base deste trabalho, tendo sido implementadas threads para todo o tipo de funções que necessitavam correr em background.</w:t>
       </w:r>
     </w:p>
     <w:p>
       <w:r>
         <w:tab/>
-        <w:t xml:space="preserve">Dada a maior compreensão relativa aos conteúdos programáticos de </w:t>
-      </w:r>
-      <w:proofErr w:type="spellStart"/>
-      <w:r>
-        <w:t>threads</w:t>
-      </w:r>
-      <w:proofErr w:type="spellEnd"/>
-      <w:r>
-        <w:t xml:space="preserve">, optou-se por fazer uso deste recurso </w:t>
+        <w:t xml:space="preserve">Dada a maior compreensão relativa aos conteúdos programáticos de threads, optou-se por fazer uso deste recurso </w:t>
       </w:r>
       <w:r>
         <w:t>no seu esplendor.</w:t>
@@ -5097,7 +4773,6 @@
         </w:rPr>
         <w:t xml:space="preserve"> </w:t>
       </w:r>
-      <w:proofErr w:type="spellStart"/>
       <w:r>
         <w:rPr>
           <w:i/>
@@ -5107,40 +4782,19 @@
         </w:rPr>
         <w:t>Backend</w:t>
       </w:r>
-      <w:proofErr w:type="spellEnd"/>
       <w:r>
         <w:rPr>
           <w:szCs w:val="21"/>
         </w:rPr>
         <w:t xml:space="preserve">, permite que funções como </w:t>
       </w:r>
-      <w:proofErr w:type="spellStart"/>
-      <w:proofErr w:type="gramStart"/>
-      <w:r>
-        <w:rPr>
-          <w:i/>
-          <w:iCs/>
-          <w:szCs w:val="21"/>
-        </w:rPr>
-        <w:t>frontendComms</w:t>
-      </w:r>
-      <w:proofErr w:type="spellEnd"/>
-      <w:r>
-        <w:rPr>
-          <w:i/>
-          <w:iCs/>
-          <w:szCs w:val="21"/>
-        </w:rPr>
-        <w:t>(</w:t>
-      </w:r>
-      <w:proofErr w:type="gramEnd"/>
-      <w:r>
-        <w:rPr>
-          <w:i/>
-          <w:iCs/>
-          <w:szCs w:val="21"/>
-        </w:rPr>
-        <w:t>)</w:t>
+      <w:r>
+        <w:rPr>
+          <w:i/>
+          <w:iCs/>
+          <w:szCs w:val="21"/>
+        </w:rPr>
+        <w:t>frontendComms()</w:t>
       </w:r>
       <w:r>
         <w:rPr>
@@ -5148,23 +4802,13 @@
         </w:rPr>
         <w:t xml:space="preserve">, </w:t>
       </w:r>
-      <w:proofErr w:type="spellStart"/>
-      <w:r>
-        <w:rPr>
-          <w:i/>
-          <w:iCs/>
-          <w:szCs w:val="21"/>
-        </w:rPr>
-        <w:t>promotorComms</w:t>
-      </w:r>
-      <w:proofErr w:type="spellEnd"/>
-      <w:r>
-        <w:rPr>
-          <w:i/>
-          <w:iCs/>
-          <w:szCs w:val="21"/>
-        </w:rPr>
-        <w:t>()</w:t>
+      <w:r>
+        <w:rPr>
+          <w:i/>
+          <w:iCs/>
+          <w:szCs w:val="21"/>
+        </w:rPr>
+        <w:t>promotorComms()</w:t>
       </w:r>
       <w:r>
         <w:rPr>
@@ -5172,23 +4816,13 @@
         </w:rPr>
         <w:t xml:space="preserve">, </w:t>
       </w:r>
-      <w:proofErr w:type="spellStart"/>
-      <w:r>
-        <w:rPr>
-          <w:i/>
-          <w:iCs/>
-          <w:szCs w:val="21"/>
-        </w:rPr>
-        <w:t>verifyCredentials</w:t>
-      </w:r>
-      <w:proofErr w:type="spellEnd"/>
-      <w:r>
-        <w:rPr>
-          <w:i/>
-          <w:iCs/>
-          <w:szCs w:val="21"/>
-        </w:rPr>
-        <w:t>()</w:t>
+      <w:r>
+        <w:rPr>
+          <w:i/>
+          <w:iCs/>
+          <w:szCs w:val="21"/>
+        </w:rPr>
+        <w:t>verifyCredentials()</w:t>
       </w:r>
       <w:r>
         <w:rPr>
@@ -5196,23 +4830,13 @@
         </w:rPr>
         <w:t xml:space="preserve">, </w:t>
       </w:r>
-      <w:proofErr w:type="spellStart"/>
-      <w:r>
-        <w:rPr>
-          <w:i/>
-          <w:iCs/>
-          <w:szCs w:val="21"/>
-        </w:rPr>
-        <w:t>itemActions</w:t>
-      </w:r>
-      <w:proofErr w:type="spellEnd"/>
-      <w:r>
-        <w:rPr>
-          <w:i/>
-          <w:iCs/>
-          <w:szCs w:val="21"/>
-        </w:rPr>
-        <w:t>()</w:t>
+      <w:r>
+        <w:rPr>
+          <w:i/>
+          <w:iCs/>
+          <w:szCs w:val="21"/>
+        </w:rPr>
+        <w:t>itemActions()</w:t>
       </w:r>
       <w:r>
         <w:rPr>
@@ -5220,23 +4844,13 @@
         </w:rPr>
         <w:t xml:space="preserve">, </w:t>
       </w:r>
-      <w:proofErr w:type="spellStart"/>
-      <w:r>
-        <w:rPr>
-          <w:i/>
-          <w:iCs/>
-          <w:szCs w:val="21"/>
-        </w:rPr>
-        <w:t>verifyUserAlive</w:t>
-      </w:r>
-      <w:proofErr w:type="spellEnd"/>
-      <w:r>
-        <w:rPr>
-          <w:i/>
-          <w:iCs/>
-          <w:szCs w:val="21"/>
-        </w:rPr>
-        <w:t>()</w:t>
+      <w:r>
+        <w:rPr>
+          <w:i/>
+          <w:iCs/>
+          <w:szCs w:val="21"/>
+        </w:rPr>
+        <w:t>verifyUserAlive()</w:t>
       </w:r>
       <w:r>
         <w:rPr>
@@ -5244,7 +4858,6 @@
         </w:rPr>
         <w:t xml:space="preserve"> e </w:t>
       </w:r>
-      <w:proofErr w:type="spellStart"/>
       <w:r>
         <w:rPr>
           <w:i/>
@@ -5253,7 +4866,6 @@
         </w:rPr>
         <w:t>removeUserNotAlive</w:t>
       </w:r>
-      <w:proofErr w:type="spellEnd"/>
       <w:r>
         <w:rPr>
           <w:szCs w:val="21"/>
@@ -5312,22 +4924,8 @@
                               <w:jc w:val="center"/>
                             </w:pPr>
                             <w:r>
-                              <w:t xml:space="preserve">Figura </w:t>
+                              <w:t>Figura 10 – Exemplo de função usada em Thread</w:t>
                             </w:r>
-                            <w:r>
-                              <w:t>10</w:t>
-                            </w:r>
-                            <w:r>
-                              <w:t xml:space="preserve"> – </w:t>
-                            </w:r>
-                            <w:r>
-                              <w:t xml:space="preserve">Exemplo de função usada em </w:t>
-                            </w:r>
-                            <w:proofErr w:type="spellStart"/>
-                            <w:r>
-                              <w:t>Thread</w:t>
-                            </w:r>
-                            <w:proofErr w:type="spellEnd"/>
                           </w:p>
                         </w:txbxContent>
                       </wps:txbx>
@@ -5453,7 +5051,6 @@
         <w:tab/>
         <w:t xml:space="preserve">De igual modo, o </w:t>
       </w:r>
-      <w:proofErr w:type="spellStart"/>
       <w:r>
         <w:rPr>
           <w:i/>
@@ -5463,54 +5060,19 @@
         </w:rPr>
         <w:t>Frontend</w:t>
       </w:r>
-      <w:proofErr w:type="spellEnd"/>
-      <w:r>
-        <w:rPr>
-          <w:szCs w:val="21"/>
-        </w:rPr>
-        <w:t xml:space="preserve">, corre em </w:t>
-      </w:r>
-      <w:proofErr w:type="spellStart"/>
-      <w:r>
-        <w:rPr>
-          <w:szCs w:val="21"/>
-        </w:rPr>
-        <w:t>thread</w:t>
-      </w:r>
-      <w:proofErr w:type="spellEnd"/>
-      <w:r>
-        <w:rPr>
-          <w:szCs w:val="21"/>
-        </w:rPr>
-        <w:t xml:space="preserve"> as funções, </w:t>
-      </w:r>
-      <w:proofErr w:type="spellStart"/>
-      <w:proofErr w:type="gramStart"/>
-      <w:r>
-        <w:rPr>
-          <w:i/>
-          <w:iCs/>
-          <w:szCs w:val="21"/>
-        </w:rPr>
-        <w:t>frontendCommadReader</w:t>
-      </w:r>
-      <w:proofErr w:type="spellEnd"/>
-      <w:r>
-        <w:rPr>
-          <w:i/>
-          <w:iCs/>
-          <w:szCs w:val="21"/>
-        </w:rPr>
-        <w:t>(</w:t>
-      </w:r>
-      <w:proofErr w:type="gramEnd"/>
-      <w:r>
-        <w:rPr>
-          <w:i/>
-          <w:iCs/>
-          <w:szCs w:val="21"/>
-        </w:rPr>
-        <w:t>)</w:t>
+      <w:r>
+        <w:rPr>
+          <w:szCs w:val="21"/>
+        </w:rPr>
+        <w:t xml:space="preserve">, corre em thread as funções, </w:t>
+      </w:r>
+      <w:r>
+        <w:rPr>
+          <w:i/>
+          <w:iCs/>
+          <w:szCs w:val="21"/>
+        </w:rPr>
+        <w:t>frontendCommadReader()</w:t>
       </w:r>
       <w:r>
         <w:rPr>
@@ -5518,23 +5080,13 @@
         </w:rPr>
         <w:t xml:space="preserve">, </w:t>
       </w:r>
-      <w:proofErr w:type="spellStart"/>
-      <w:r>
-        <w:rPr>
-          <w:i/>
-          <w:iCs/>
-          <w:szCs w:val="21"/>
-        </w:rPr>
-        <w:t>receiveMessages</w:t>
-      </w:r>
-      <w:proofErr w:type="spellEnd"/>
-      <w:r>
-        <w:rPr>
-          <w:i/>
-          <w:iCs/>
-          <w:szCs w:val="21"/>
-        </w:rPr>
-        <w:t>()</w:t>
+      <w:r>
+        <w:rPr>
+          <w:i/>
+          <w:iCs/>
+          <w:szCs w:val="21"/>
+        </w:rPr>
+        <w:t>receiveMessages()</w:t>
       </w:r>
       <w:r>
         <w:rPr>
@@ -5542,53 +5094,31 @@
         </w:rPr>
         <w:t xml:space="preserve">, </w:t>
       </w:r>
-      <w:proofErr w:type="spellStart"/>
-      <w:r>
-        <w:rPr>
-          <w:i/>
-          <w:iCs/>
-          <w:szCs w:val="21"/>
-        </w:rPr>
-        <w:t>threadAlive</w:t>
-      </w:r>
-      <w:proofErr w:type="spellEnd"/>
-      <w:r>
-        <w:rPr>
-          <w:i/>
-          <w:iCs/>
-          <w:szCs w:val="21"/>
-        </w:rPr>
-        <w:t>()</w:t>
-      </w:r>
-      <w:r>
-        <w:rPr>
-          <w:szCs w:val="21"/>
-        </w:rPr>
-        <w:t xml:space="preserve"> e novamente, </w:t>
-      </w:r>
-      <w:proofErr w:type="spellStart"/>
-      <w:r>
-        <w:rPr>
-          <w:szCs w:val="21"/>
-        </w:rPr>
-        <w:t>portenciam</w:t>
-      </w:r>
-      <w:proofErr w:type="spellEnd"/>
-      <w:r>
-        <w:rPr>
-          <w:szCs w:val="21"/>
-        </w:rPr>
-        <w:t xml:space="preserve"> ciclos infinitos de verificações a realizar.</w:t>
+      <w:r>
+        <w:rPr>
+          <w:i/>
+          <w:iCs/>
+          <w:szCs w:val="21"/>
+        </w:rPr>
+        <w:t>threadAlive()</w:t>
+      </w:r>
+      <w:r>
+        <w:rPr>
+          <w:szCs w:val="21"/>
+        </w:rPr>
+        <w:t xml:space="preserve"> e novamente, portenciam ciclos infinitos de verificações a realizar.</w:t>
       </w:r>
     </w:p>
     <w:p>
       <w:pPr>
         <w:pStyle w:val="Heading1"/>
       </w:pPr>
+      <w:bookmarkStart w:id="11" w:name="_Toc124050711"/>
       <w:r>
         <w:lastRenderedPageBreak/>
         <w:t>Decisões de implementação</w:t>
       </w:r>
+      <w:bookmarkEnd w:id="11"/>
     </w:p>
     <w:p>
       <w:r>
@@ -5601,7 +5131,6 @@
       <w:r>
         <w:t xml:space="preserve"> portanto, relativamente à utilização de </w:t>
       </w:r>
-      <w:proofErr w:type="spellStart"/>
       <w:r>
         <w:rPr>
           <w:i/>
@@ -5609,11 +5138,9 @@
         </w:rPr>
         <w:t>threads</w:t>
       </w:r>
-      <w:proofErr w:type="spellEnd"/>
       <w:r>
         <w:t xml:space="preserve"> invés de </w:t>
       </w:r>
-      <w:proofErr w:type="spellStart"/>
       <w:r>
         <w:rPr>
           <w:i/>
@@ -5621,17 +5148,8 @@
         </w:rPr>
         <w:t>selects</w:t>
       </w:r>
-      <w:proofErr w:type="spellEnd"/>
-      <w:r>
-        <w:t xml:space="preserve"> deve-se única e exclusivamente ao facto </w:t>
-      </w:r>
-      <w:proofErr w:type="gramStart"/>
-      <w:r>
-        <w:t>de, a</w:t>
-      </w:r>
-      <w:proofErr w:type="gramEnd"/>
-      <w:r>
-        <w:t xml:space="preserve"> nosso ver, serem de menor complexidade de compreensão e implementação. </w:t>
+      <w:r>
+        <w:t xml:space="preserve"> deve-se única e exclusivamente ao facto de, a nosso ver, serem de menor complexidade de compreensão e implementação. </w:t>
       </w:r>
     </w:p>
     <w:p>
@@ -5639,7 +5157,6 @@
         <w:tab/>
         <w:t xml:space="preserve">Para a questão de “informar todos os clientes que o </w:t>
       </w:r>
-      <w:proofErr w:type="spellStart"/>
       <w:r>
         <w:rPr>
           <w:i/>
@@ -5649,7 +5166,6 @@
         </w:rPr>
         <w:t>Backend</w:t>
       </w:r>
-      <w:proofErr w:type="spellEnd"/>
       <w:r>
         <w:t xml:space="preserve"> saiu”, foi escolhido o uso de sinais por ser mais direto, “envia sinal, executa função para sair”.</w:t>
       </w:r>
@@ -5664,7 +5180,6 @@
         <w:tab/>
         <w:t xml:space="preserve">Em relação ao envio e receção de </w:t>
       </w:r>
-      <w:proofErr w:type="spellStart"/>
       <w:r>
         <w:rPr>
           <w:i/>
@@ -5672,7 +5187,6 @@
         </w:rPr>
         <w:t>Heartbeat</w:t>
       </w:r>
-      <w:proofErr w:type="spellEnd"/>
       <w:r>
         <w:t xml:space="preserve">, recorre-se ao envio constante do </w:t>
       </w:r>
@@ -5686,7 +5200,6 @@
       <w:r>
         <w:t xml:space="preserve"> do </w:t>
       </w:r>
-      <w:proofErr w:type="spellStart"/>
       <w:r>
         <w:rPr>
           <w:i/>
@@ -5696,19 +5209,9 @@
         </w:rPr>
         <w:t>Frontend</w:t>
       </w:r>
-      <w:proofErr w:type="spellEnd"/>
-      <w:r>
-        <w:t xml:space="preserve">. Se este não enviar o </w:t>
-      </w:r>
-      <w:proofErr w:type="spellStart"/>
-      <w:r>
-        <w:t>hearbeat</w:t>
-      </w:r>
-      <w:proofErr w:type="spellEnd"/>
-      <w:r>
-        <w:t xml:space="preserve"> no tempo delimitado, o </w:t>
-      </w:r>
-      <w:proofErr w:type="spellStart"/>
+      <w:r>
+        <w:t xml:space="preserve">. Se este não enviar o hearbeat no tempo delimitado, o </w:t>
+      </w:r>
       <w:r>
         <w:rPr>
           <w:i/>
@@ -5718,52 +5221,19 @@
         </w:rPr>
         <w:t>Backend</w:t>
       </w:r>
-      <w:proofErr w:type="spellEnd"/>
-      <w:r>
-        <w:rPr>
-          <w:szCs w:val="21"/>
-        </w:rPr>
-        <w:t xml:space="preserve"> coloca o </w:t>
-      </w:r>
-      <w:proofErr w:type="spellStart"/>
-      <w:r>
-        <w:rPr>
-          <w:szCs w:val="21"/>
-        </w:rPr>
-        <w:t>user</w:t>
-      </w:r>
-      <w:proofErr w:type="spellEnd"/>
-      <w:r>
-        <w:rPr>
-          <w:szCs w:val="21"/>
-        </w:rPr>
-        <w:t xml:space="preserve"> como </w:t>
-      </w:r>
-      <w:r>
-        <w:rPr>
-          <w:i/>
-          <w:iCs/>
-          <w:szCs w:val="21"/>
-        </w:rPr>
-        <w:t>“</w:t>
-      </w:r>
-      <w:proofErr w:type="spellStart"/>
-      <w:r>
-        <w:rPr>
-          <w:i/>
-          <w:iCs/>
-          <w:szCs w:val="21"/>
-        </w:rPr>
-        <w:t>logged</w:t>
-      </w:r>
-      <w:proofErr w:type="spellEnd"/>
-      <w:r>
-        <w:rPr>
-          <w:i/>
-          <w:iCs/>
-          <w:szCs w:val="21"/>
-        </w:rPr>
-        <w:t xml:space="preserve"> out”</w:t>
+      <w:r>
+        <w:rPr>
+          <w:szCs w:val="21"/>
+        </w:rPr>
+        <w:t xml:space="preserve"> coloca o user como </w:t>
+      </w:r>
+      <w:r>
+        <w:rPr>
+          <w:i/>
+          <w:iCs/>
+          <w:szCs w:val="21"/>
+        </w:rPr>
+        <w:t>“logged out”</w:t>
       </w:r>
       <w:r>
         <w:rPr>
@@ -5802,12 +5272,12 @@
       <w:pPr>
         <w:pStyle w:val="Heading1"/>
       </w:pPr>
-      <w:bookmarkStart w:id="11" w:name="_Toc124001119"/>
+      <w:bookmarkStart w:id="12" w:name="_Toc124050712"/>
       <w:r>
         <w:lastRenderedPageBreak/>
         <w:t>Conclusão</w:t>
       </w:r>
-      <w:bookmarkEnd w:id="11"/>
+      <w:bookmarkEnd w:id="12"/>
     </w:p>
     <w:p>
       <w:r>
@@ -5832,7 +5302,6 @@
       <w:r>
         <w:t xml:space="preserve">as </w:t>
       </w:r>
-      <w:proofErr w:type="spellStart"/>
       <w:r>
         <w:rPr>
           <w:i/>
@@ -5840,19 +5309,9 @@
         </w:rPr>
         <w:t>threads</w:t>
       </w:r>
-      <w:proofErr w:type="spellEnd"/>
-      <w:r>
-        <w:t xml:space="preserve"> foi de facto um </w:t>
-      </w:r>
-      <w:proofErr w:type="spellStart"/>
-      <w:r>
-        <w:t>aspecto</w:t>
-      </w:r>
-      <w:proofErr w:type="spellEnd"/>
-      <w:r>
-        <w:t xml:space="preserve"> valorizado e reconhecida a sua importância, bem como os </w:t>
-      </w:r>
-      <w:proofErr w:type="spellStart"/>
+      <w:r>
+        <w:t xml:space="preserve"> foi de facto um aspecto valorizado e reconhecida a sua importância, bem como os </w:t>
+      </w:r>
       <w:r>
         <w:rPr>
           <w:i/>
@@ -5860,19 +5319,9 @@
         </w:rPr>
         <w:t>mutexes</w:t>
       </w:r>
-      <w:proofErr w:type="spellEnd"/>
-      <w:r>
-        <w:t xml:space="preserve"> que permitem bloquear conteúdos que possam ser </w:t>
-      </w:r>
-      <w:proofErr w:type="spellStart"/>
-      <w:r>
-        <w:t>acessados</w:t>
-      </w:r>
-      <w:proofErr w:type="spellEnd"/>
-      <w:r>
-        <w:t xml:space="preserve"> por duas ou mais </w:t>
-      </w:r>
-      <w:proofErr w:type="spellStart"/>
+      <w:r>
+        <w:t xml:space="preserve"> que permitem bloquear conteúdos que possam ser acessados por duas ou mais </w:t>
+      </w:r>
       <w:r>
         <w:rPr>
           <w:i/>
@@ -5880,7 +5329,6 @@
         </w:rPr>
         <w:t>threads</w:t>
       </w:r>
-      <w:proofErr w:type="spellEnd"/>
       <w:r>
         <w:t xml:space="preserve"> em simultâneo. Igualmente os sinais são uma metodologia muito interesse em ambiente Unix de avisar um processo e ou até desempenhar alguma ação predefinida.</w:t>
       </w:r>
@@ -5888,15 +5336,7 @@
     <w:p>
       <w:r>
         <w:tab/>
-        <w:t xml:space="preserve">Os </w:t>
-      </w:r>
-      <w:proofErr w:type="spellStart"/>
-      <w:r>
-        <w:t>pipes</w:t>
-      </w:r>
-      <w:proofErr w:type="spellEnd"/>
-      <w:r>
-        <w:t xml:space="preserve"> também foi um conceito de excelente compreensão após a implementação no trabalho, tanto o seu funcionamento síncrono como assíncrono.</w:t>
+        <w:t>Os pipes também foi um conceito de excelente compreensão após a implementação no trabalho, tanto o seu funcionamento síncrono como assíncrono.</w:t>
       </w:r>
     </w:p>
     <w:p>
@@ -6479,8 +5919,8 @@
       </w:rPr>
       <w:t>ISTEMAS</w:t>
     </w:r>
-    <w:bookmarkStart w:id="12" w:name="page1"/>
-    <w:bookmarkEnd w:id="12"/>
+    <w:bookmarkStart w:id="13" w:name="page1"/>
+    <w:bookmarkEnd w:id="13"/>
   </w:p>
   <w:p>
     <w:pPr>

</xml_diff>